<commit_message>
docs: Alteração '1 - Cronograma de Trabalho.docx'
</commit_message>
<xml_diff>
--- a/Docs/1 - Cronograma do Trabalho.docx
+++ b/Docs/1 - Cronograma do Trabalho.docx
@@ -232,8 +232,8 @@
       <w:tblGrid>
         <w:gridCol w:w="1531"/>
         <w:gridCol w:w="1559"/>
-        <w:gridCol w:w="3081"/>
-        <w:gridCol w:w="2551"/>
+        <w:gridCol w:w="3260"/>
+        <w:gridCol w:w="2372"/>
       </w:tblGrid>
       <w:tr>
         <w:trPr>
@@ -274,7 +274,7 @@
         </w:tc>
         <w:tc>
           <w:tcPr>
-            <w:tcW w:w="3081" w:type="dxa"/>
+            <w:tcW w:w="3260" w:type="dxa"/>
             <w:vMerge w:val="restart"/>
             <w:tcBorders>
               <w:top w:val="single" w:sz="4" w:space="0" w:color="000000"/>
@@ -307,7 +307,7 @@
         </w:tc>
         <w:tc>
           <w:tcPr>
-            <w:tcW w:w="2551" w:type="dxa"/>
+            <w:tcW w:w="2372" w:type="dxa"/>
             <w:vMerge w:val="restart"/>
             <w:tcBorders>
               <w:top w:val="single" w:sz="4" w:space="0" w:color="000000"/>
@@ -409,7 +409,7 @@
         </w:tc>
         <w:tc>
           <w:tcPr>
-            <w:tcW w:w="3081" w:type="dxa"/>
+            <w:tcW w:w="3260" w:type="dxa"/>
             <w:vMerge/>
             <w:tcBorders>
               <w:top w:val="single" w:sz="4" w:space="0" w:color="000000"/>
@@ -433,7 +433,7 @@
         </w:tc>
         <w:tc>
           <w:tcPr>
-            <w:tcW w:w="2551" w:type="dxa"/>
+            <w:tcW w:w="2372" w:type="dxa"/>
             <w:vMerge/>
             <w:tcBorders>
               <w:top w:val="single" w:sz="4" w:space="0" w:color="000000"/>
@@ -511,65 +511,73 @@
                 <w:sz w:val="24"/>
                 <w:szCs w:val="24"/>
               </w:rPr>
-              <w:t>14/03/2023</w:t>
-            </w:r>
-          </w:p>
-        </w:tc>
-        <w:tc>
-          <w:tcPr>
-            <w:tcW w:w="3081" w:type="dxa"/>
-            <w:tcBorders>
-              <w:top w:val="single" w:sz="4" w:space="0" w:color="000000"/>
-              <w:left w:val="single" w:sz="4" w:space="0" w:color="000000"/>
-              <w:bottom w:val="single" w:sz="4" w:space="0" w:color="000000"/>
-              <w:right w:val="single" w:sz="4" w:space="0" w:color="000000"/>
-            </w:tcBorders>
-          </w:tcPr>
-          <w:p>
-            <w:pPr>
-              <w:pStyle w:val="SemEspaamento"/>
-              <w:rPr>
-                <w:rFonts w:ascii="Arial" w:hAnsi="Arial" w:cs="Arial"/>
-                <w:sz w:val="24"/>
-                <w:szCs w:val="24"/>
-              </w:rPr>
-            </w:pPr>
-            <w:r>
-              <w:rPr>
-                <w:rFonts w:ascii="Arial" w:hAnsi="Arial" w:cs="Arial"/>
-                <w:sz w:val="24"/>
-                <w:szCs w:val="24"/>
-              </w:rPr>
-              <w:t>1. Pesquisa Preliminar e Definição do Projeto</w:t>
-            </w:r>
-          </w:p>
-        </w:tc>
-        <w:tc>
-          <w:tcPr>
-            <w:tcW w:w="2551" w:type="dxa"/>
-            <w:tcBorders>
-              <w:top w:val="single" w:sz="4" w:space="0" w:color="000000"/>
-              <w:left w:val="single" w:sz="4" w:space="0" w:color="000000"/>
-              <w:bottom w:val="single" w:sz="4" w:space="0" w:color="000000"/>
-              <w:right w:val="single" w:sz="4" w:space="0" w:color="000000"/>
-            </w:tcBorders>
-          </w:tcPr>
-          <w:p>
-            <w:pPr>
-              <w:pStyle w:val="SemEspaamento"/>
-              <w:rPr>
-                <w:rFonts w:ascii="Arial" w:hAnsi="Arial" w:cs="Arial"/>
-                <w:sz w:val="24"/>
-                <w:szCs w:val="24"/>
-              </w:rPr>
-            </w:pPr>
-            <w:r>
-              <w:rPr>
-                <w:rFonts w:ascii="Arial" w:hAnsi="Arial" w:cs="Arial"/>
-                <w:sz w:val="24"/>
-                <w:szCs w:val="24"/>
-              </w:rPr>
-              <w:t>Definição inicial do projeto</w:t>
+              <w:t>04/03/2023</w:t>
+            </w:r>
+          </w:p>
+        </w:tc>
+        <w:tc>
+          <w:tcPr>
+            <w:tcW w:w="3260" w:type="dxa"/>
+            <w:tcBorders>
+              <w:top w:val="single" w:sz="4" w:space="0" w:color="000000"/>
+              <w:left w:val="single" w:sz="4" w:space="0" w:color="000000"/>
+              <w:bottom w:val="single" w:sz="4" w:space="0" w:color="000000"/>
+              <w:right w:val="single" w:sz="4" w:space="0" w:color="000000"/>
+            </w:tcBorders>
+          </w:tcPr>
+          <w:p>
+            <w:pPr>
+              <w:pStyle w:val="SemEspaamento"/>
+              <w:rPr>
+                <w:rFonts w:ascii="Arial" w:hAnsi="Arial" w:cs="Arial"/>
+                <w:sz w:val="24"/>
+                <w:szCs w:val="24"/>
+              </w:rPr>
+            </w:pPr>
+            <w:r>
+              <w:rPr>
+                <w:rFonts w:ascii="Arial" w:hAnsi="Arial" w:cs="Arial"/>
+                <w:sz w:val="24"/>
+                <w:szCs w:val="24"/>
+              </w:rPr>
+              <w:t xml:space="preserve">1. </w:t>
+            </w:r>
+            <w:r>
+              <w:rPr>
+                <w:rFonts w:ascii="Arial" w:hAnsi="Arial" w:cs="Arial"/>
+                <w:sz w:val="24"/>
+                <w:szCs w:val="24"/>
+              </w:rPr>
+              <w:t>Contextualização e objetivos do trabalho</w:t>
+            </w:r>
+          </w:p>
+        </w:tc>
+        <w:tc>
+          <w:tcPr>
+            <w:tcW w:w="2372" w:type="dxa"/>
+            <w:tcBorders>
+              <w:top w:val="single" w:sz="4" w:space="0" w:color="000000"/>
+              <w:left w:val="single" w:sz="4" w:space="0" w:color="000000"/>
+              <w:bottom w:val="single" w:sz="4" w:space="0" w:color="000000"/>
+              <w:right w:val="single" w:sz="4" w:space="0" w:color="000000"/>
+            </w:tcBorders>
+          </w:tcPr>
+          <w:p>
+            <w:pPr>
+              <w:pStyle w:val="SemEspaamento"/>
+              <w:rPr>
+                <w:rFonts w:ascii="Arial" w:hAnsi="Arial" w:cs="Arial"/>
+                <w:sz w:val="24"/>
+                <w:szCs w:val="24"/>
+              </w:rPr>
+            </w:pPr>
+            <w:r>
+              <w:rPr>
+                <w:rFonts w:ascii="Arial" w:hAnsi="Arial" w:cs="Arial"/>
+                <w:sz w:val="24"/>
+                <w:szCs w:val="24"/>
+              </w:rPr>
+              <w:t>Escopo do projeto definido</w:t>
             </w:r>
           </w:p>
         </w:tc>
@@ -600,7 +608,7 @@
                 <w:sz w:val="24"/>
                 <w:szCs w:val="24"/>
               </w:rPr>
-              <w:t>15/03/2023</w:t>
+              <w:t>05/03/2023</w:t>
             </w:r>
           </w:p>
         </w:tc>
@@ -629,13 +637,13 @@
                 <w:sz w:val="24"/>
                 <w:szCs w:val="24"/>
               </w:rPr>
-              <w:t>22/03/2023</w:t>
-            </w:r>
-          </w:p>
-        </w:tc>
-        <w:tc>
-          <w:tcPr>
-            <w:tcW w:w="3081" w:type="dxa"/>
+              <w:t>10/03/2023</w:t>
+            </w:r>
+          </w:p>
+        </w:tc>
+        <w:tc>
+          <w:tcPr>
+            <w:tcW w:w="3260" w:type="dxa"/>
             <w:tcBorders>
               <w:top w:val="single" w:sz="4" w:space="0" w:color="000000"/>
               <w:left w:val="single" w:sz="4" w:space="0" w:color="000000"/>
@@ -666,62 +674,36 @@
                 <w:sz w:val="24"/>
                 <w:szCs w:val="24"/>
               </w:rPr>
-              <w:t>Elaboração</w:t>
-            </w:r>
-            <w:r>
-              <w:rPr>
-                <w:rFonts w:ascii="Arial" w:hAnsi="Arial" w:cs="Arial"/>
-                <w:sz w:val="24"/>
-                <w:szCs w:val="24"/>
-              </w:rPr>
-              <w:t>/</w:t>
-            </w:r>
-            <w:r>
-              <w:rPr>
-                <w:rFonts w:ascii="Arial" w:hAnsi="Arial" w:cs="Arial"/>
-                <w:sz w:val="24"/>
-                <w:szCs w:val="24"/>
-              </w:rPr>
-              <w:t>Aprovação da Proposta de Projeto</w:t>
-            </w:r>
-          </w:p>
-          <w:p>
-            <w:pPr>
-              <w:pStyle w:val="SemEspaamento"/>
-              <w:rPr>
-                <w:rFonts w:ascii="Arial" w:hAnsi="Arial" w:cs="Arial"/>
-                <w:sz w:val="24"/>
-                <w:szCs w:val="24"/>
-              </w:rPr>
-            </w:pPr>
-          </w:p>
-        </w:tc>
-        <w:tc>
-          <w:tcPr>
-            <w:tcW w:w="2551" w:type="dxa"/>
-            <w:tcBorders>
-              <w:top w:val="single" w:sz="4" w:space="0" w:color="000000"/>
-              <w:left w:val="single" w:sz="4" w:space="0" w:color="000000"/>
-              <w:bottom w:val="single" w:sz="4" w:space="0" w:color="000000"/>
-              <w:right w:val="single" w:sz="4" w:space="0" w:color="000000"/>
-            </w:tcBorders>
-          </w:tcPr>
-          <w:p>
-            <w:pPr>
-              <w:pStyle w:val="SemEspaamento"/>
-              <w:rPr>
-                <w:rFonts w:ascii="Arial" w:hAnsi="Arial" w:cs="Arial"/>
-                <w:sz w:val="24"/>
-                <w:szCs w:val="24"/>
-              </w:rPr>
-            </w:pPr>
-            <w:r>
-              <w:rPr>
-                <w:rFonts w:ascii="Arial" w:hAnsi="Arial" w:cs="Arial"/>
-                <w:sz w:val="24"/>
-                <w:szCs w:val="24"/>
-              </w:rPr>
-              <w:t>Proposta de Projeto Aprovada</w:t>
+              <w:t>Elaboração da proposta de projeto</w:t>
+            </w:r>
+          </w:p>
+        </w:tc>
+        <w:tc>
+          <w:tcPr>
+            <w:tcW w:w="2372" w:type="dxa"/>
+            <w:tcBorders>
+              <w:top w:val="single" w:sz="4" w:space="0" w:color="000000"/>
+              <w:left w:val="single" w:sz="4" w:space="0" w:color="000000"/>
+              <w:bottom w:val="single" w:sz="4" w:space="0" w:color="000000"/>
+              <w:right w:val="single" w:sz="4" w:space="0" w:color="000000"/>
+            </w:tcBorders>
+          </w:tcPr>
+          <w:p>
+            <w:pPr>
+              <w:pStyle w:val="SemEspaamento"/>
+              <w:rPr>
+                <w:rFonts w:ascii="Arial" w:hAnsi="Arial" w:cs="Arial"/>
+                <w:sz w:val="24"/>
+                <w:szCs w:val="24"/>
+              </w:rPr>
+            </w:pPr>
+            <w:r>
+              <w:rPr>
+                <w:rFonts w:ascii="Arial" w:hAnsi="Arial" w:cs="Arial"/>
+                <w:sz w:val="24"/>
+                <w:szCs w:val="24"/>
+              </w:rPr>
+              <w:t>Proposta do projeto</w:t>
             </w:r>
           </w:p>
         </w:tc>
@@ -752,7 +734,7 @@
                 <w:sz w:val="24"/>
                 <w:szCs w:val="24"/>
               </w:rPr>
-              <w:t>23/03/2023</w:t>
+              <w:t>11/03/2023</w:t>
             </w:r>
           </w:p>
         </w:tc>
@@ -781,65 +763,81 @@
                 <w:sz w:val="24"/>
                 <w:szCs w:val="24"/>
               </w:rPr>
-              <w:t>02/04/2023</w:t>
-            </w:r>
-          </w:p>
-        </w:tc>
-        <w:tc>
-          <w:tcPr>
-            <w:tcW w:w="3081" w:type="dxa"/>
-            <w:tcBorders>
-              <w:top w:val="single" w:sz="4" w:space="0" w:color="000000"/>
-              <w:left w:val="single" w:sz="4" w:space="0" w:color="000000"/>
-              <w:bottom w:val="single" w:sz="4" w:space="0" w:color="000000"/>
-              <w:right w:val="single" w:sz="4" w:space="0" w:color="000000"/>
-            </w:tcBorders>
-          </w:tcPr>
-          <w:p>
-            <w:pPr>
-              <w:pStyle w:val="SemEspaamento"/>
-              <w:rPr>
-                <w:rFonts w:ascii="Arial" w:hAnsi="Arial" w:cs="Arial"/>
-                <w:sz w:val="24"/>
-                <w:szCs w:val="24"/>
-              </w:rPr>
-            </w:pPr>
-            <w:r>
-              <w:rPr>
-                <w:rFonts w:ascii="Arial" w:hAnsi="Arial" w:cs="Arial"/>
-                <w:sz w:val="24"/>
-                <w:szCs w:val="24"/>
-              </w:rPr>
-              <w:t>3. Levantamento de Requisitos Funcionais e Não Funcionais</w:t>
-            </w:r>
-          </w:p>
-        </w:tc>
-        <w:tc>
-          <w:tcPr>
-            <w:tcW w:w="2551" w:type="dxa"/>
-            <w:tcBorders>
-              <w:top w:val="single" w:sz="4" w:space="0" w:color="000000"/>
-              <w:left w:val="single" w:sz="4" w:space="0" w:color="000000"/>
-              <w:bottom w:val="single" w:sz="4" w:space="0" w:color="000000"/>
-              <w:right w:val="single" w:sz="4" w:space="0" w:color="000000"/>
-            </w:tcBorders>
-          </w:tcPr>
-          <w:p>
-            <w:pPr>
-              <w:pStyle w:val="SemEspaamento"/>
-              <w:rPr>
-                <w:rFonts w:ascii="Arial" w:hAnsi="Arial" w:cs="Arial"/>
-                <w:sz w:val="24"/>
-                <w:szCs w:val="24"/>
-              </w:rPr>
-            </w:pPr>
-            <w:r>
-              <w:rPr>
-                <w:rFonts w:ascii="Arial" w:hAnsi="Arial" w:cs="Arial"/>
-                <w:sz w:val="24"/>
-                <w:szCs w:val="24"/>
-              </w:rPr>
-              <w:t>Lista dos requisitos funcionais e não funcionais</w:t>
+              <w:t>16/03/2023</w:t>
+            </w:r>
+          </w:p>
+        </w:tc>
+        <w:tc>
+          <w:tcPr>
+            <w:tcW w:w="3260" w:type="dxa"/>
+            <w:tcBorders>
+              <w:top w:val="single" w:sz="4" w:space="0" w:color="000000"/>
+              <w:left w:val="single" w:sz="4" w:space="0" w:color="000000"/>
+              <w:bottom w:val="single" w:sz="4" w:space="0" w:color="000000"/>
+              <w:right w:val="single" w:sz="4" w:space="0" w:color="000000"/>
+            </w:tcBorders>
+          </w:tcPr>
+          <w:p>
+            <w:pPr>
+              <w:pStyle w:val="SemEspaamento"/>
+              <w:rPr>
+                <w:rFonts w:ascii="Arial" w:hAnsi="Arial" w:cs="Arial"/>
+                <w:sz w:val="24"/>
+                <w:szCs w:val="24"/>
+              </w:rPr>
+            </w:pPr>
+            <w:r>
+              <w:rPr>
+                <w:rFonts w:ascii="Arial" w:hAnsi="Arial" w:cs="Arial"/>
+                <w:sz w:val="24"/>
+                <w:szCs w:val="24"/>
+              </w:rPr>
+              <w:t xml:space="preserve">3. </w:t>
+            </w:r>
+            <w:r>
+              <w:rPr>
+                <w:rFonts w:ascii="Arial" w:hAnsi="Arial" w:cs="Arial"/>
+                <w:sz w:val="24"/>
+                <w:szCs w:val="24"/>
+              </w:rPr>
+              <w:t>Levantamento de requisitos funcionais</w:t>
+            </w:r>
+            <w:r>
+              <w:rPr>
+                <w:rFonts w:ascii="Arial" w:hAnsi="Arial" w:cs="Arial"/>
+                <w:sz w:val="24"/>
+                <w:szCs w:val="24"/>
+              </w:rPr>
+              <w:tab/>
+            </w:r>
+          </w:p>
+        </w:tc>
+        <w:tc>
+          <w:tcPr>
+            <w:tcW w:w="2372" w:type="dxa"/>
+            <w:tcBorders>
+              <w:top w:val="single" w:sz="4" w:space="0" w:color="000000"/>
+              <w:left w:val="single" w:sz="4" w:space="0" w:color="000000"/>
+              <w:bottom w:val="single" w:sz="4" w:space="0" w:color="000000"/>
+              <w:right w:val="single" w:sz="4" w:space="0" w:color="000000"/>
+            </w:tcBorders>
+          </w:tcPr>
+          <w:p>
+            <w:pPr>
+              <w:pStyle w:val="SemEspaamento"/>
+              <w:rPr>
+                <w:rFonts w:ascii="Arial" w:hAnsi="Arial" w:cs="Arial"/>
+                <w:sz w:val="24"/>
+                <w:szCs w:val="24"/>
+              </w:rPr>
+            </w:pPr>
+            <w:r>
+              <w:rPr>
+                <w:rFonts w:ascii="Arial" w:hAnsi="Arial" w:cs="Arial"/>
+                <w:sz w:val="24"/>
+                <w:szCs w:val="24"/>
+              </w:rPr>
+              <w:t>Lista de requisitos funcionais</w:t>
             </w:r>
           </w:p>
         </w:tc>
@@ -870,7 +868,7 @@
                 <w:sz w:val="24"/>
                 <w:szCs w:val="24"/>
               </w:rPr>
-              <w:t>03/04/2023</w:t>
+              <w:t>17/03/2023</w:t>
             </w:r>
           </w:p>
         </w:tc>
@@ -899,73 +897,81 @@
                 <w:sz w:val="24"/>
                 <w:szCs w:val="24"/>
               </w:rPr>
-              <w:t>09/04/2023</w:t>
-            </w:r>
-          </w:p>
-        </w:tc>
-        <w:tc>
-          <w:tcPr>
-            <w:tcW w:w="3081" w:type="dxa"/>
-            <w:tcBorders>
-              <w:top w:val="single" w:sz="4" w:space="0" w:color="000000"/>
-              <w:left w:val="single" w:sz="4" w:space="0" w:color="000000"/>
-              <w:bottom w:val="single" w:sz="4" w:space="0" w:color="000000"/>
-              <w:right w:val="single" w:sz="4" w:space="0" w:color="000000"/>
-            </w:tcBorders>
-          </w:tcPr>
-          <w:p>
-            <w:pPr>
-              <w:pStyle w:val="SemEspaamento"/>
-              <w:rPr>
-                <w:rFonts w:ascii="Arial" w:hAnsi="Arial" w:cs="Arial"/>
-                <w:sz w:val="24"/>
-                <w:szCs w:val="24"/>
-              </w:rPr>
-            </w:pPr>
-            <w:r>
-              <w:rPr>
-                <w:rFonts w:ascii="Arial" w:hAnsi="Arial" w:cs="Arial"/>
-                <w:sz w:val="24"/>
-                <w:szCs w:val="24"/>
-              </w:rPr>
-              <w:t>4. Documentação dos Requisitos Levantados</w:t>
-            </w:r>
-          </w:p>
-        </w:tc>
-        <w:tc>
-          <w:tcPr>
-            <w:tcW w:w="2551" w:type="dxa"/>
-            <w:tcBorders>
-              <w:top w:val="single" w:sz="4" w:space="0" w:color="000000"/>
-              <w:left w:val="single" w:sz="4" w:space="0" w:color="000000"/>
-              <w:bottom w:val="single" w:sz="4" w:space="0" w:color="000000"/>
-              <w:right w:val="single" w:sz="4" w:space="0" w:color="000000"/>
-            </w:tcBorders>
-          </w:tcPr>
-          <w:p>
-            <w:pPr>
-              <w:pStyle w:val="SemEspaamento"/>
-              <w:rPr>
-                <w:rFonts w:ascii="Arial" w:hAnsi="Arial" w:cs="Arial"/>
-                <w:sz w:val="24"/>
-                <w:szCs w:val="24"/>
-              </w:rPr>
-            </w:pPr>
-            <w:r>
-              <w:rPr>
-                <w:rFonts w:ascii="Arial" w:hAnsi="Arial" w:cs="Arial"/>
-                <w:sz w:val="24"/>
-                <w:szCs w:val="24"/>
-              </w:rPr>
-              <w:t>Requisitos</w:t>
-            </w:r>
-            <w:r>
-              <w:rPr>
-                <w:rFonts w:ascii="Arial" w:hAnsi="Arial" w:cs="Arial"/>
-                <w:sz w:val="24"/>
-                <w:szCs w:val="24"/>
-              </w:rPr>
-              <w:t xml:space="preserve"> documentados</w:t>
+              <w:t>22/03/2023</w:t>
+            </w:r>
+          </w:p>
+        </w:tc>
+        <w:tc>
+          <w:tcPr>
+            <w:tcW w:w="3260" w:type="dxa"/>
+            <w:tcBorders>
+              <w:top w:val="single" w:sz="4" w:space="0" w:color="000000"/>
+              <w:left w:val="single" w:sz="4" w:space="0" w:color="000000"/>
+              <w:bottom w:val="single" w:sz="4" w:space="0" w:color="000000"/>
+              <w:right w:val="single" w:sz="4" w:space="0" w:color="000000"/>
+            </w:tcBorders>
+          </w:tcPr>
+          <w:p>
+            <w:pPr>
+              <w:pStyle w:val="SemEspaamento"/>
+              <w:rPr>
+                <w:rFonts w:ascii="Arial" w:hAnsi="Arial" w:cs="Arial"/>
+                <w:sz w:val="24"/>
+                <w:szCs w:val="24"/>
+              </w:rPr>
+            </w:pPr>
+            <w:r>
+              <w:rPr>
+                <w:rFonts w:ascii="Arial" w:hAnsi="Arial" w:cs="Arial"/>
+                <w:sz w:val="24"/>
+                <w:szCs w:val="24"/>
+              </w:rPr>
+              <w:t xml:space="preserve">4. </w:t>
+            </w:r>
+            <w:r>
+              <w:rPr>
+                <w:rFonts w:ascii="Arial" w:hAnsi="Arial" w:cs="Arial"/>
+                <w:sz w:val="24"/>
+                <w:szCs w:val="24"/>
+              </w:rPr>
+              <w:t>Levantamento de requisitos não-funcionais</w:t>
+            </w:r>
+            <w:r>
+              <w:rPr>
+                <w:rFonts w:ascii="Arial" w:hAnsi="Arial" w:cs="Arial"/>
+                <w:sz w:val="24"/>
+                <w:szCs w:val="24"/>
+              </w:rPr>
+              <w:tab/>
+            </w:r>
+          </w:p>
+        </w:tc>
+        <w:tc>
+          <w:tcPr>
+            <w:tcW w:w="2372" w:type="dxa"/>
+            <w:tcBorders>
+              <w:top w:val="single" w:sz="4" w:space="0" w:color="000000"/>
+              <w:left w:val="single" w:sz="4" w:space="0" w:color="000000"/>
+              <w:bottom w:val="single" w:sz="4" w:space="0" w:color="000000"/>
+              <w:right w:val="single" w:sz="4" w:space="0" w:color="000000"/>
+            </w:tcBorders>
+          </w:tcPr>
+          <w:p>
+            <w:pPr>
+              <w:pStyle w:val="SemEspaamento"/>
+              <w:rPr>
+                <w:rFonts w:ascii="Arial" w:hAnsi="Arial" w:cs="Arial"/>
+                <w:sz w:val="24"/>
+                <w:szCs w:val="24"/>
+              </w:rPr>
+            </w:pPr>
+            <w:r>
+              <w:rPr>
+                <w:rFonts w:ascii="Arial" w:hAnsi="Arial" w:cs="Arial"/>
+                <w:sz w:val="24"/>
+                <w:szCs w:val="24"/>
+              </w:rPr>
+              <w:t>Lista de requisitos não-funcionais</w:t>
             </w:r>
           </w:p>
         </w:tc>
@@ -996,7 +1002,7 @@
                 <w:sz w:val="24"/>
                 <w:szCs w:val="24"/>
               </w:rPr>
-              <w:t>10/04/2023</w:t>
+              <w:t>23/03/2023</w:t>
             </w:r>
           </w:p>
         </w:tc>
@@ -1025,75 +1031,81 @@
                 <w:sz w:val="24"/>
                 <w:szCs w:val="24"/>
               </w:rPr>
-              <w:t>16/04/2023</w:t>
-            </w:r>
-          </w:p>
-        </w:tc>
-        <w:tc>
-          <w:tcPr>
-            <w:tcW w:w="3081" w:type="dxa"/>
-            <w:tcBorders>
-              <w:top w:val="single" w:sz="4" w:space="0" w:color="000000"/>
-              <w:left w:val="single" w:sz="4" w:space="0" w:color="000000"/>
-              <w:bottom w:val="single" w:sz="4" w:space="0" w:color="000000"/>
-              <w:right w:val="single" w:sz="4" w:space="0" w:color="000000"/>
-            </w:tcBorders>
-          </w:tcPr>
-          <w:p>
-            <w:pPr>
-              <w:pStyle w:val="SemEspaamento"/>
-              <w:rPr>
-                <w:rFonts w:ascii="Arial" w:hAnsi="Arial" w:cs="Arial"/>
-                <w:sz w:val="24"/>
-                <w:szCs w:val="24"/>
-              </w:rPr>
-            </w:pPr>
-            <w:r>
-              <w:rPr>
-                <w:rFonts w:ascii="Arial" w:hAnsi="Arial" w:cs="Arial"/>
-                <w:sz w:val="24"/>
-                <w:szCs w:val="24"/>
-              </w:rPr>
-              <w:t>5. Levantamento dos Casos de Uso</w:t>
-            </w:r>
-          </w:p>
-          <w:p>
-            <w:pPr>
-              <w:pStyle w:val="SemEspaamento"/>
-              <w:rPr>
-                <w:rFonts w:ascii="Arial" w:hAnsi="Arial" w:cs="Arial"/>
-                <w:sz w:val="24"/>
-                <w:szCs w:val="24"/>
-              </w:rPr>
-            </w:pPr>
-          </w:p>
-        </w:tc>
-        <w:tc>
-          <w:tcPr>
-            <w:tcW w:w="2551" w:type="dxa"/>
-            <w:tcBorders>
-              <w:top w:val="single" w:sz="4" w:space="0" w:color="000000"/>
-              <w:left w:val="single" w:sz="4" w:space="0" w:color="000000"/>
-              <w:bottom w:val="single" w:sz="4" w:space="0" w:color="000000"/>
-              <w:right w:val="single" w:sz="4" w:space="0" w:color="000000"/>
-            </w:tcBorders>
-          </w:tcPr>
-          <w:p>
-            <w:pPr>
-              <w:pStyle w:val="SemEspaamento"/>
-              <w:rPr>
-                <w:rFonts w:ascii="Arial" w:hAnsi="Arial" w:cs="Arial"/>
-                <w:sz w:val="24"/>
-                <w:szCs w:val="24"/>
-              </w:rPr>
-            </w:pPr>
-            <w:r>
-              <w:rPr>
-                <w:rFonts w:ascii="Arial" w:hAnsi="Arial" w:cs="Arial"/>
-                <w:sz w:val="24"/>
-                <w:szCs w:val="24"/>
-              </w:rPr>
-              <w:t>Lista dos Casos de Uso</w:t>
+              <w:t>30/03/2023</w:t>
+            </w:r>
+          </w:p>
+        </w:tc>
+        <w:tc>
+          <w:tcPr>
+            <w:tcW w:w="3260" w:type="dxa"/>
+            <w:tcBorders>
+              <w:top w:val="single" w:sz="4" w:space="0" w:color="000000"/>
+              <w:left w:val="single" w:sz="4" w:space="0" w:color="000000"/>
+              <w:bottom w:val="single" w:sz="4" w:space="0" w:color="000000"/>
+              <w:right w:val="single" w:sz="4" w:space="0" w:color="000000"/>
+            </w:tcBorders>
+          </w:tcPr>
+          <w:p>
+            <w:pPr>
+              <w:pStyle w:val="SemEspaamento"/>
+              <w:rPr>
+                <w:rFonts w:ascii="Arial" w:hAnsi="Arial" w:cs="Arial"/>
+                <w:sz w:val="24"/>
+                <w:szCs w:val="24"/>
+              </w:rPr>
+            </w:pPr>
+            <w:r>
+              <w:rPr>
+                <w:rFonts w:ascii="Arial" w:hAnsi="Arial" w:cs="Arial"/>
+                <w:sz w:val="24"/>
+                <w:szCs w:val="24"/>
+              </w:rPr>
+              <w:t xml:space="preserve">5. </w:t>
+            </w:r>
+            <w:r>
+              <w:rPr>
+                <w:rFonts w:ascii="Arial" w:hAnsi="Arial" w:cs="Arial"/>
+                <w:sz w:val="24"/>
+                <w:szCs w:val="24"/>
+              </w:rPr>
+              <w:t>Documentação dos Requisitos Levantados</w:t>
+            </w:r>
+            <w:r>
+              <w:rPr>
+                <w:rFonts w:ascii="Arial" w:hAnsi="Arial" w:cs="Arial"/>
+                <w:sz w:val="24"/>
+                <w:szCs w:val="24"/>
+              </w:rPr>
+              <w:tab/>
+            </w:r>
+          </w:p>
+        </w:tc>
+        <w:tc>
+          <w:tcPr>
+            <w:tcW w:w="2372" w:type="dxa"/>
+            <w:tcBorders>
+              <w:top w:val="single" w:sz="4" w:space="0" w:color="000000"/>
+              <w:left w:val="single" w:sz="4" w:space="0" w:color="000000"/>
+              <w:bottom w:val="single" w:sz="4" w:space="0" w:color="000000"/>
+              <w:right w:val="single" w:sz="4" w:space="0" w:color="000000"/>
+            </w:tcBorders>
+          </w:tcPr>
+          <w:p>
+            <w:pPr>
+              <w:pStyle w:val="SemEspaamento"/>
+              <w:rPr>
+                <w:rFonts w:ascii="Arial" w:hAnsi="Arial" w:cs="Arial"/>
+                <w:sz w:val="24"/>
+                <w:szCs w:val="24"/>
+              </w:rPr>
+            </w:pPr>
+            <w:r>
+              <w:rPr>
+                <w:rFonts w:ascii="Arial" w:hAnsi="Arial" w:cs="Arial"/>
+                <w:sz w:val="24"/>
+                <w:szCs w:val="24"/>
+              </w:rPr>
+              <w:t>Documentação dos requisitos</w:t>
             </w:r>
           </w:p>
         </w:tc>
@@ -1124,7 +1136,7 @@
                 <w:sz w:val="24"/>
                 <w:szCs w:val="24"/>
               </w:rPr>
-              <w:t>17/04/2023</w:t>
+              <w:t>31/03/2023</w:t>
             </w:r>
           </w:p>
         </w:tc>
@@ -1153,13 +1165,13 @@
                 <w:sz w:val="24"/>
                 <w:szCs w:val="24"/>
               </w:rPr>
-              <w:t>23/04/2023</w:t>
-            </w:r>
-          </w:p>
-        </w:tc>
-        <w:tc>
-          <w:tcPr>
-            <w:tcW w:w="3081" w:type="dxa"/>
+              <w:t>07/04/2023</w:t>
+            </w:r>
+          </w:p>
+        </w:tc>
+        <w:tc>
+          <w:tcPr>
+            <w:tcW w:w="3260" w:type="dxa"/>
             <w:tcBorders>
               <w:top w:val="single" w:sz="4" w:space="0" w:color="000000"/>
               <w:left w:val="single" w:sz="4" w:space="0" w:color="000000"/>
@@ -1190,36 +1202,44 @@
                 <w:sz w:val="24"/>
                 <w:szCs w:val="24"/>
               </w:rPr>
-              <w:t>Desenvolvimento do Diagrama de Casos de Uso</w:t>
-            </w:r>
-          </w:p>
-        </w:tc>
-        <w:tc>
-          <w:tcPr>
-            <w:tcW w:w="2551" w:type="dxa"/>
-            <w:tcBorders>
-              <w:top w:val="single" w:sz="4" w:space="0" w:color="000000"/>
-              <w:left w:val="single" w:sz="4" w:space="0" w:color="000000"/>
-              <w:bottom w:val="single" w:sz="4" w:space="0" w:color="000000"/>
-              <w:right w:val="single" w:sz="4" w:space="0" w:color="000000"/>
-            </w:tcBorders>
-          </w:tcPr>
-          <w:p>
-            <w:pPr>
-              <w:pStyle w:val="SemEspaamento"/>
-              <w:rPr>
-                <w:rFonts w:ascii="Arial" w:hAnsi="Arial" w:cs="Arial"/>
-                <w:sz w:val="24"/>
-                <w:szCs w:val="24"/>
-              </w:rPr>
-            </w:pPr>
-            <w:r>
-              <w:rPr>
-                <w:rFonts w:ascii="Arial" w:hAnsi="Arial" w:cs="Arial"/>
-                <w:sz w:val="24"/>
-                <w:szCs w:val="24"/>
-              </w:rPr>
-              <w:t>Diagrama de Casos de Uso</w:t>
+              <w:t>Elaboração do Diagrama de Casos de Uso</w:t>
+            </w:r>
+            <w:r>
+              <w:rPr>
+                <w:rFonts w:ascii="Arial" w:hAnsi="Arial" w:cs="Arial"/>
+                <w:sz w:val="24"/>
+                <w:szCs w:val="24"/>
+              </w:rPr>
+              <w:tab/>
+            </w:r>
+          </w:p>
+        </w:tc>
+        <w:tc>
+          <w:tcPr>
+            <w:tcW w:w="2372" w:type="dxa"/>
+            <w:tcBorders>
+              <w:top w:val="single" w:sz="4" w:space="0" w:color="000000"/>
+              <w:left w:val="single" w:sz="4" w:space="0" w:color="000000"/>
+              <w:bottom w:val="single" w:sz="4" w:space="0" w:color="000000"/>
+              <w:right w:val="single" w:sz="4" w:space="0" w:color="000000"/>
+            </w:tcBorders>
+          </w:tcPr>
+          <w:p>
+            <w:pPr>
+              <w:pStyle w:val="SemEspaamento"/>
+              <w:rPr>
+                <w:rFonts w:ascii="Arial" w:hAnsi="Arial" w:cs="Arial"/>
+                <w:sz w:val="24"/>
+                <w:szCs w:val="24"/>
+              </w:rPr>
+            </w:pPr>
+            <w:r>
+              <w:rPr>
+                <w:rFonts w:ascii="Arial" w:hAnsi="Arial" w:cs="Arial"/>
+                <w:sz w:val="24"/>
+                <w:szCs w:val="24"/>
+              </w:rPr>
+              <w:t>Diagrama de casos de uso</w:t>
             </w:r>
           </w:p>
         </w:tc>
@@ -1250,7 +1270,7 @@
                 <w:sz w:val="24"/>
                 <w:szCs w:val="24"/>
               </w:rPr>
-              <w:t>24/04/2023</w:t>
+              <w:t>08/04/2023</w:t>
             </w:r>
           </w:p>
         </w:tc>
@@ -1279,65 +1299,81 @@
                 <w:sz w:val="24"/>
                 <w:szCs w:val="24"/>
               </w:rPr>
-              <w:t>30/04/2023</w:t>
-            </w:r>
-          </w:p>
-        </w:tc>
-        <w:tc>
-          <w:tcPr>
-            <w:tcW w:w="3081" w:type="dxa"/>
-            <w:tcBorders>
-              <w:top w:val="single" w:sz="4" w:space="0" w:color="000000"/>
-              <w:left w:val="single" w:sz="4" w:space="0" w:color="000000"/>
-              <w:bottom w:val="single" w:sz="4" w:space="0" w:color="000000"/>
-              <w:right w:val="single" w:sz="4" w:space="0" w:color="000000"/>
-            </w:tcBorders>
-          </w:tcPr>
-          <w:p>
-            <w:pPr>
-              <w:pStyle w:val="SemEspaamento"/>
-              <w:rPr>
-                <w:rFonts w:ascii="Arial" w:hAnsi="Arial" w:cs="Arial"/>
-                <w:sz w:val="24"/>
-                <w:szCs w:val="24"/>
-              </w:rPr>
-            </w:pPr>
-            <w:r>
-              <w:rPr>
-                <w:rFonts w:ascii="Arial" w:hAnsi="Arial" w:cs="Arial"/>
-                <w:sz w:val="24"/>
-                <w:szCs w:val="24"/>
-              </w:rPr>
-              <w:t>7. Desenvolvimento do Diagrama de Classes de Domínio</w:t>
-            </w:r>
-          </w:p>
-        </w:tc>
-        <w:tc>
-          <w:tcPr>
-            <w:tcW w:w="2551" w:type="dxa"/>
-            <w:tcBorders>
-              <w:top w:val="single" w:sz="4" w:space="0" w:color="000000"/>
-              <w:left w:val="single" w:sz="4" w:space="0" w:color="000000"/>
-              <w:bottom w:val="single" w:sz="4" w:space="0" w:color="000000"/>
-              <w:right w:val="single" w:sz="4" w:space="0" w:color="000000"/>
-            </w:tcBorders>
-          </w:tcPr>
-          <w:p>
-            <w:pPr>
-              <w:pStyle w:val="SemEspaamento"/>
-              <w:rPr>
-                <w:rFonts w:ascii="Arial" w:hAnsi="Arial" w:cs="Arial"/>
-                <w:sz w:val="24"/>
-                <w:szCs w:val="24"/>
-              </w:rPr>
-            </w:pPr>
-            <w:r>
-              <w:rPr>
-                <w:rFonts w:ascii="Arial" w:hAnsi="Arial" w:cs="Arial"/>
-                <w:sz w:val="24"/>
-                <w:szCs w:val="24"/>
-              </w:rPr>
-              <w:t>Diagrama de Classes de Domínio</w:t>
+              <w:t>15/04/2023</w:t>
+            </w:r>
+          </w:p>
+        </w:tc>
+        <w:tc>
+          <w:tcPr>
+            <w:tcW w:w="3260" w:type="dxa"/>
+            <w:tcBorders>
+              <w:top w:val="single" w:sz="4" w:space="0" w:color="000000"/>
+              <w:left w:val="single" w:sz="4" w:space="0" w:color="000000"/>
+              <w:bottom w:val="single" w:sz="4" w:space="0" w:color="000000"/>
+              <w:right w:val="single" w:sz="4" w:space="0" w:color="000000"/>
+            </w:tcBorders>
+          </w:tcPr>
+          <w:p>
+            <w:pPr>
+              <w:pStyle w:val="SemEspaamento"/>
+              <w:rPr>
+                <w:rFonts w:ascii="Arial" w:hAnsi="Arial" w:cs="Arial"/>
+                <w:sz w:val="24"/>
+                <w:szCs w:val="24"/>
+              </w:rPr>
+            </w:pPr>
+            <w:r>
+              <w:rPr>
+                <w:rFonts w:ascii="Arial" w:hAnsi="Arial" w:cs="Arial"/>
+                <w:sz w:val="24"/>
+                <w:szCs w:val="24"/>
+              </w:rPr>
+              <w:t xml:space="preserve">7. </w:t>
+            </w:r>
+            <w:r>
+              <w:rPr>
+                <w:rFonts w:ascii="Arial" w:hAnsi="Arial" w:cs="Arial"/>
+                <w:sz w:val="24"/>
+                <w:szCs w:val="24"/>
+              </w:rPr>
+              <w:t>Desenvolvimento do Diagrama de Classes de Domínio</w:t>
+            </w:r>
+            <w:r>
+              <w:rPr>
+                <w:rFonts w:ascii="Arial" w:hAnsi="Arial" w:cs="Arial"/>
+                <w:sz w:val="24"/>
+                <w:szCs w:val="24"/>
+              </w:rPr>
+              <w:tab/>
+            </w:r>
+          </w:p>
+        </w:tc>
+        <w:tc>
+          <w:tcPr>
+            <w:tcW w:w="2372" w:type="dxa"/>
+            <w:tcBorders>
+              <w:top w:val="single" w:sz="4" w:space="0" w:color="000000"/>
+              <w:left w:val="single" w:sz="4" w:space="0" w:color="000000"/>
+              <w:bottom w:val="single" w:sz="4" w:space="0" w:color="000000"/>
+              <w:right w:val="single" w:sz="4" w:space="0" w:color="000000"/>
+            </w:tcBorders>
+          </w:tcPr>
+          <w:p>
+            <w:pPr>
+              <w:pStyle w:val="SemEspaamento"/>
+              <w:rPr>
+                <w:rFonts w:ascii="Arial" w:hAnsi="Arial" w:cs="Arial"/>
+                <w:sz w:val="24"/>
+                <w:szCs w:val="24"/>
+              </w:rPr>
+            </w:pPr>
+            <w:r>
+              <w:rPr>
+                <w:rFonts w:ascii="Arial" w:hAnsi="Arial" w:cs="Arial"/>
+                <w:sz w:val="24"/>
+                <w:szCs w:val="24"/>
+              </w:rPr>
+              <w:t>Diagrama de classes de domínio</w:t>
             </w:r>
           </w:p>
         </w:tc>
@@ -1368,7 +1404,7 @@
                 <w:sz w:val="24"/>
                 <w:szCs w:val="24"/>
               </w:rPr>
-              <w:t>01/05/2023</w:t>
+              <w:t>16/04/2023</w:t>
             </w:r>
           </w:p>
         </w:tc>
@@ -1397,97 +1433,81 @@
                 <w:sz w:val="24"/>
                 <w:szCs w:val="24"/>
               </w:rPr>
-              <w:t>07/05/2023</w:t>
-            </w:r>
-          </w:p>
-        </w:tc>
-        <w:tc>
-          <w:tcPr>
-            <w:tcW w:w="3081" w:type="dxa"/>
-            <w:tcBorders>
-              <w:top w:val="single" w:sz="4" w:space="0" w:color="000000"/>
-              <w:left w:val="single" w:sz="4" w:space="0" w:color="000000"/>
-              <w:bottom w:val="single" w:sz="4" w:space="0" w:color="000000"/>
-              <w:right w:val="single" w:sz="4" w:space="0" w:color="000000"/>
-            </w:tcBorders>
-          </w:tcPr>
-          <w:p>
-            <w:pPr>
-              <w:pStyle w:val="SemEspaamento"/>
-              <w:rPr>
-                <w:rFonts w:ascii="Arial" w:hAnsi="Arial" w:cs="Arial"/>
-                <w:sz w:val="24"/>
-                <w:szCs w:val="24"/>
-              </w:rPr>
-            </w:pPr>
-            <w:r>
-              <w:rPr>
-                <w:rFonts w:ascii="Arial" w:hAnsi="Arial" w:cs="Arial"/>
-                <w:sz w:val="24"/>
-                <w:szCs w:val="24"/>
-              </w:rPr>
-              <w:t>8. Definição do Padrão Arquitetural e Estrutura de Banco de Dados</w:t>
-            </w:r>
-          </w:p>
-        </w:tc>
-        <w:tc>
-          <w:tcPr>
-            <w:tcW w:w="2551" w:type="dxa"/>
-            <w:tcBorders>
-              <w:top w:val="single" w:sz="4" w:space="0" w:color="000000"/>
-              <w:left w:val="single" w:sz="4" w:space="0" w:color="000000"/>
-              <w:bottom w:val="single" w:sz="4" w:space="0" w:color="000000"/>
-              <w:right w:val="single" w:sz="4" w:space="0" w:color="000000"/>
-            </w:tcBorders>
-          </w:tcPr>
-          <w:p>
-            <w:pPr>
-              <w:pStyle w:val="SemEspaamento"/>
-              <w:rPr>
-                <w:rFonts w:ascii="Arial" w:hAnsi="Arial" w:cs="Arial"/>
-                <w:sz w:val="24"/>
-                <w:szCs w:val="24"/>
-              </w:rPr>
-            </w:pPr>
-            <w:r>
-              <w:rPr>
-                <w:rFonts w:ascii="Arial" w:hAnsi="Arial" w:cs="Arial"/>
-                <w:sz w:val="24"/>
-                <w:szCs w:val="24"/>
-              </w:rPr>
-              <w:t>Padrão Arquitetural e Estrutura de B</w:t>
-            </w:r>
-            <w:r>
-              <w:rPr>
-                <w:rFonts w:ascii="Arial" w:hAnsi="Arial" w:cs="Arial"/>
-                <w:sz w:val="24"/>
-                <w:szCs w:val="24"/>
-              </w:rPr>
-              <w:t xml:space="preserve">anco de </w:t>
-            </w:r>
-            <w:r>
-              <w:rPr>
-                <w:rFonts w:ascii="Arial" w:hAnsi="Arial" w:cs="Arial"/>
-                <w:sz w:val="24"/>
-                <w:szCs w:val="24"/>
-              </w:rPr>
-              <w:t>D</w:t>
-            </w:r>
-            <w:r>
-              <w:rPr>
-                <w:rFonts w:ascii="Arial" w:hAnsi="Arial" w:cs="Arial"/>
-                <w:sz w:val="24"/>
-                <w:szCs w:val="24"/>
-              </w:rPr>
-              <w:t>ados</w:t>
-            </w:r>
-            <w:r>
-              <w:rPr>
-                <w:rFonts w:ascii="Arial" w:hAnsi="Arial" w:cs="Arial"/>
-                <w:sz w:val="24"/>
-                <w:szCs w:val="24"/>
-              </w:rPr>
-              <w:t xml:space="preserve"> definidos</w:t>
+              <w:t>23/04/2023</w:t>
+            </w:r>
+          </w:p>
+        </w:tc>
+        <w:tc>
+          <w:tcPr>
+            <w:tcW w:w="3260" w:type="dxa"/>
+            <w:tcBorders>
+              <w:top w:val="single" w:sz="4" w:space="0" w:color="000000"/>
+              <w:left w:val="single" w:sz="4" w:space="0" w:color="000000"/>
+              <w:bottom w:val="single" w:sz="4" w:space="0" w:color="000000"/>
+              <w:right w:val="single" w:sz="4" w:space="0" w:color="000000"/>
+            </w:tcBorders>
+          </w:tcPr>
+          <w:p>
+            <w:pPr>
+              <w:pStyle w:val="SemEspaamento"/>
+              <w:rPr>
+                <w:rFonts w:ascii="Arial" w:hAnsi="Arial" w:cs="Arial"/>
+                <w:sz w:val="24"/>
+                <w:szCs w:val="24"/>
+              </w:rPr>
+            </w:pPr>
+            <w:r>
+              <w:rPr>
+                <w:rFonts w:ascii="Arial" w:hAnsi="Arial" w:cs="Arial"/>
+                <w:sz w:val="24"/>
+                <w:szCs w:val="24"/>
+              </w:rPr>
+              <w:t xml:space="preserve">8. </w:t>
+            </w:r>
+            <w:r>
+              <w:rPr>
+                <w:rFonts w:ascii="Arial" w:hAnsi="Arial" w:cs="Arial"/>
+                <w:sz w:val="24"/>
+                <w:szCs w:val="24"/>
+              </w:rPr>
+              <w:t>Definição do Padrão Arquitetural</w:t>
+            </w:r>
+            <w:r>
+              <w:rPr>
+                <w:rFonts w:ascii="Arial" w:hAnsi="Arial" w:cs="Arial"/>
+                <w:sz w:val="24"/>
+                <w:szCs w:val="24"/>
+              </w:rPr>
+              <w:tab/>
+            </w:r>
+          </w:p>
+        </w:tc>
+        <w:tc>
+          <w:tcPr>
+            <w:tcW w:w="2372" w:type="dxa"/>
+            <w:tcBorders>
+              <w:top w:val="single" w:sz="4" w:space="0" w:color="000000"/>
+              <w:left w:val="single" w:sz="4" w:space="0" w:color="000000"/>
+              <w:bottom w:val="single" w:sz="4" w:space="0" w:color="000000"/>
+              <w:right w:val="single" w:sz="4" w:space="0" w:color="000000"/>
+            </w:tcBorders>
+          </w:tcPr>
+          <w:p>
+            <w:pPr>
+              <w:pStyle w:val="SemEspaamento"/>
+              <w:rPr>
+                <w:rFonts w:ascii="Arial" w:hAnsi="Arial" w:cs="Arial"/>
+                <w:sz w:val="24"/>
+                <w:szCs w:val="24"/>
+              </w:rPr>
+            </w:pPr>
+            <w:r>
+              <w:rPr>
+                <w:rFonts w:ascii="Arial" w:hAnsi="Arial" w:cs="Arial"/>
+                <w:sz w:val="24"/>
+                <w:szCs w:val="24"/>
+              </w:rPr>
+              <w:t>Padrão arquitetural definido</w:t>
             </w:r>
           </w:p>
         </w:tc>
@@ -1518,15 +1538,7 @@
                 <w:sz w:val="24"/>
                 <w:szCs w:val="24"/>
               </w:rPr>
-              <w:t>08</w:t>
-            </w:r>
-            <w:r>
-              <w:rPr>
-                <w:rFonts w:ascii="Arial" w:hAnsi="Arial" w:cs="Arial"/>
-                <w:sz w:val="24"/>
-                <w:szCs w:val="24"/>
-              </w:rPr>
-              <w:t>/05/2023</w:t>
+              <w:t>24/04/2023</w:t>
             </w:r>
           </w:p>
         </w:tc>
@@ -1555,73 +1567,81 @@
                 <w:sz w:val="24"/>
                 <w:szCs w:val="24"/>
               </w:rPr>
-              <w:t>20</w:t>
-            </w:r>
-            <w:r>
-              <w:rPr>
-                <w:rFonts w:ascii="Arial" w:hAnsi="Arial" w:cs="Arial"/>
-                <w:sz w:val="24"/>
-                <w:szCs w:val="24"/>
-              </w:rPr>
-              <w:t>/05/2023</w:t>
-            </w:r>
-          </w:p>
-        </w:tc>
-        <w:tc>
-          <w:tcPr>
-            <w:tcW w:w="3081" w:type="dxa"/>
-            <w:tcBorders>
-              <w:top w:val="single" w:sz="4" w:space="0" w:color="000000"/>
-              <w:left w:val="single" w:sz="4" w:space="0" w:color="000000"/>
-              <w:bottom w:val="single" w:sz="4" w:space="0" w:color="000000"/>
-              <w:right w:val="single" w:sz="4" w:space="0" w:color="000000"/>
-            </w:tcBorders>
-          </w:tcPr>
-          <w:p>
-            <w:pPr>
-              <w:pStyle w:val="SemEspaamento"/>
-              <w:rPr>
-                <w:rFonts w:ascii="Arial" w:hAnsi="Arial" w:cs="Arial"/>
-                <w:sz w:val="24"/>
-                <w:szCs w:val="24"/>
-              </w:rPr>
-            </w:pPr>
-            <w:r>
-              <w:rPr>
-                <w:rFonts w:ascii="Arial" w:hAnsi="Arial" w:cs="Arial"/>
-                <w:sz w:val="24"/>
-                <w:szCs w:val="24"/>
-              </w:rPr>
-              <w:t>9. Desenvolvimento do Protótipo de Interface</w:t>
-            </w:r>
-          </w:p>
-        </w:tc>
-        <w:tc>
-          <w:tcPr>
-            <w:tcW w:w="2551" w:type="dxa"/>
-            <w:tcBorders>
-              <w:top w:val="single" w:sz="4" w:space="0" w:color="000000"/>
-              <w:left w:val="single" w:sz="4" w:space="0" w:color="000000"/>
-              <w:bottom w:val="single" w:sz="4" w:space="0" w:color="000000"/>
-              <w:right w:val="single" w:sz="4" w:space="0" w:color="000000"/>
-            </w:tcBorders>
-          </w:tcPr>
-          <w:p>
-            <w:pPr>
-              <w:pStyle w:val="SemEspaamento"/>
-              <w:rPr>
-                <w:rFonts w:ascii="Arial" w:hAnsi="Arial" w:cs="Arial"/>
-                <w:sz w:val="24"/>
-                <w:szCs w:val="24"/>
-              </w:rPr>
-            </w:pPr>
-            <w:r>
-              <w:rPr>
-                <w:rFonts w:ascii="Arial" w:hAnsi="Arial" w:cs="Arial"/>
-                <w:sz w:val="24"/>
-                <w:szCs w:val="24"/>
-              </w:rPr>
-              <w:t>Protótipo de Interface</w:t>
+              <w:t>02/05/2023</w:t>
+            </w:r>
+          </w:p>
+        </w:tc>
+        <w:tc>
+          <w:tcPr>
+            <w:tcW w:w="3260" w:type="dxa"/>
+            <w:tcBorders>
+              <w:top w:val="single" w:sz="4" w:space="0" w:color="000000"/>
+              <w:left w:val="single" w:sz="4" w:space="0" w:color="000000"/>
+              <w:bottom w:val="single" w:sz="4" w:space="0" w:color="000000"/>
+              <w:right w:val="single" w:sz="4" w:space="0" w:color="000000"/>
+            </w:tcBorders>
+          </w:tcPr>
+          <w:p>
+            <w:pPr>
+              <w:pStyle w:val="SemEspaamento"/>
+              <w:rPr>
+                <w:rFonts w:ascii="Arial" w:hAnsi="Arial" w:cs="Arial"/>
+                <w:sz w:val="24"/>
+                <w:szCs w:val="24"/>
+              </w:rPr>
+            </w:pPr>
+            <w:r>
+              <w:rPr>
+                <w:rFonts w:ascii="Arial" w:hAnsi="Arial" w:cs="Arial"/>
+                <w:sz w:val="24"/>
+                <w:szCs w:val="24"/>
+              </w:rPr>
+              <w:t xml:space="preserve">9. </w:t>
+            </w:r>
+            <w:r>
+              <w:rPr>
+                <w:rFonts w:ascii="Arial" w:hAnsi="Arial" w:cs="Arial"/>
+                <w:sz w:val="24"/>
+                <w:szCs w:val="24"/>
+              </w:rPr>
+              <w:t>Estrutura de Banco de Dados</w:t>
+            </w:r>
+            <w:r>
+              <w:rPr>
+                <w:rFonts w:ascii="Arial" w:hAnsi="Arial" w:cs="Arial"/>
+                <w:sz w:val="24"/>
+                <w:szCs w:val="24"/>
+              </w:rPr>
+              <w:tab/>
+            </w:r>
+          </w:p>
+        </w:tc>
+        <w:tc>
+          <w:tcPr>
+            <w:tcW w:w="2372" w:type="dxa"/>
+            <w:tcBorders>
+              <w:top w:val="single" w:sz="4" w:space="0" w:color="000000"/>
+              <w:left w:val="single" w:sz="4" w:space="0" w:color="000000"/>
+              <w:bottom w:val="single" w:sz="4" w:space="0" w:color="000000"/>
+              <w:right w:val="single" w:sz="4" w:space="0" w:color="000000"/>
+            </w:tcBorders>
+          </w:tcPr>
+          <w:p>
+            <w:pPr>
+              <w:pStyle w:val="SemEspaamento"/>
+              <w:rPr>
+                <w:rFonts w:ascii="Arial" w:hAnsi="Arial" w:cs="Arial"/>
+                <w:sz w:val="24"/>
+                <w:szCs w:val="24"/>
+              </w:rPr>
+            </w:pPr>
+            <w:r>
+              <w:rPr>
+                <w:rFonts w:ascii="Arial" w:hAnsi="Arial" w:cs="Arial"/>
+                <w:sz w:val="24"/>
+                <w:szCs w:val="24"/>
+              </w:rPr>
+              <w:t>Estrutura de banco de dados definida</w:t>
             </w:r>
           </w:p>
         </w:tc>
@@ -1652,15 +1672,7 @@
                 <w:sz w:val="24"/>
                 <w:szCs w:val="24"/>
               </w:rPr>
-              <w:t>21</w:t>
-            </w:r>
-            <w:r>
-              <w:rPr>
-                <w:rFonts w:ascii="Arial" w:hAnsi="Arial" w:cs="Arial"/>
-                <w:sz w:val="24"/>
-                <w:szCs w:val="24"/>
-              </w:rPr>
-              <w:t>/05/2023</w:t>
+              <w:t>03/05/2023</w:t>
             </w:r>
           </w:p>
         </w:tc>
@@ -1689,73 +1701,81 @@
                 <w:sz w:val="24"/>
                 <w:szCs w:val="24"/>
               </w:rPr>
-              <w:t>27</w:t>
-            </w:r>
-            <w:r>
-              <w:rPr>
-                <w:rFonts w:ascii="Arial" w:hAnsi="Arial" w:cs="Arial"/>
-                <w:sz w:val="24"/>
-                <w:szCs w:val="24"/>
-              </w:rPr>
-              <w:t>/05/2023</w:t>
-            </w:r>
-          </w:p>
-        </w:tc>
-        <w:tc>
-          <w:tcPr>
-            <w:tcW w:w="3081" w:type="dxa"/>
-            <w:tcBorders>
-              <w:top w:val="single" w:sz="4" w:space="0" w:color="000000"/>
-              <w:left w:val="single" w:sz="4" w:space="0" w:color="000000"/>
-              <w:bottom w:val="single" w:sz="4" w:space="0" w:color="000000"/>
-              <w:right w:val="single" w:sz="4" w:space="0" w:color="000000"/>
-            </w:tcBorders>
-          </w:tcPr>
-          <w:p>
-            <w:pPr>
-              <w:pStyle w:val="SemEspaamento"/>
-              <w:rPr>
-                <w:rFonts w:ascii="Arial" w:hAnsi="Arial" w:cs="Arial"/>
-                <w:sz w:val="24"/>
-                <w:szCs w:val="24"/>
-              </w:rPr>
-            </w:pPr>
-            <w:r>
-              <w:rPr>
-                <w:rFonts w:ascii="Arial" w:hAnsi="Arial" w:cs="Arial"/>
-                <w:sz w:val="24"/>
-                <w:szCs w:val="24"/>
-              </w:rPr>
-              <w:t>10. Pesquisa e Testes das Ferramentas e Tecnologias</w:t>
-            </w:r>
-          </w:p>
-        </w:tc>
-        <w:tc>
-          <w:tcPr>
-            <w:tcW w:w="2551" w:type="dxa"/>
-            <w:tcBorders>
-              <w:top w:val="single" w:sz="4" w:space="0" w:color="000000"/>
-              <w:left w:val="single" w:sz="4" w:space="0" w:color="000000"/>
-              <w:bottom w:val="single" w:sz="4" w:space="0" w:color="000000"/>
-              <w:right w:val="single" w:sz="4" w:space="0" w:color="000000"/>
-            </w:tcBorders>
-          </w:tcPr>
-          <w:p>
-            <w:pPr>
-              <w:pStyle w:val="SemEspaamento"/>
-              <w:rPr>
-                <w:rFonts w:ascii="Arial" w:hAnsi="Arial" w:cs="Arial"/>
-                <w:sz w:val="24"/>
-                <w:szCs w:val="24"/>
-              </w:rPr>
-            </w:pPr>
-            <w:r>
-              <w:rPr>
-                <w:rFonts w:ascii="Arial" w:hAnsi="Arial" w:cs="Arial"/>
-                <w:sz w:val="24"/>
-                <w:szCs w:val="24"/>
-              </w:rPr>
-              <w:t>Ferramentas e Tecnologias definidas</w:t>
+              <w:t>22/06/2023</w:t>
+            </w:r>
+          </w:p>
+        </w:tc>
+        <w:tc>
+          <w:tcPr>
+            <w:tcW w:w="3260" w:type="dxa"/>
+            <w:tcBorders>
+              <w:top w:val="single" w:sz="4" w:space="0" w:color="000000"/>
+              <w:left w:val="single" w:sz="4" w:space="0" w:color="000000"/>
+              <w:bottom w:val="single" w:sz="4" w:space="0" w:color="000000"/>
+              <w:right w:val="single" w:sz="4" w:space="0" w:color="000000"/>
+            </w:tcBorders>
+          </w:tcPr>
+          <w:p>
+            <w:pPr>
+              <w:pStyle w:val="SemEspaamento"/>
+              <w:rPr>
+                <w:rFonts w:ascii="Arial" w:hAnsi="Arial" w:cs="Arial"/>
+                <w:sz w:val="24"/>
+                <w:szCs w:val="24"/>
+              </w:rPr>
+            </w:pPr>
+            <w:r>
+              <w:rPr>
+                <w:rFonts w:ascii="Arial" w:hAnsi="Arial" w:cs="Arial"/>
+                <w:sz w:val="24"/>
+                <w:szCs w:val="24"/>
+              </w:rPr>
+              <w:t xml:space="preserve">10. </w:t>
+            </w:r>
+            <w:r>
+              <w:rPr>
+                <w:rFonts w:ascii="Arial" w:hAnsi="Arial" w:cs="Arial"/>
+                <w:sz w:val="24"/>
+                <w:szCs w:val="24"/>
+              </w:rPr>
+              <w:t>Desenvolvimento do sistema</w:t>
+            </w:r>
+            <w:r>
+              <w:rPr>
+                <w:rFonts w:ascii="Arial" w:hAnsi="Arial" w:cs="Arial"/>
+                <w:sz w:val="24"/>
+                <w:szCs w:val="24"/>
+              </w:rPr>
+              <w:tab/>
+            </w:r>
+          </w:p>
+        </w:tc>
+        <w:tc>
+          <w:tcPr>
+            <w:tcW w:w="2372" w:type="dxa"/>
+            <w:tcBorders>
+              <w:top w:val="single" w:sz="4" w:space="0" w:color="000000"/>
+              <w:left w:val="single" w:sz="4" w:space="0" w:color="000000"/>
+              <w:bottom w:val="single" w:sz="4" w:space="0" w:color="000000"/>
+              <w:right w:val="single" w:sz="4" w:space="0" w:color="000000"/>
+            </w:tcBorders>
+          </w:tcPr>
+          <w:p>
+            <w:pPr>
+              <w:pStyle w:val="SemEspaamento"/>
+              <w:rPr>
+                <w:rFonts w:ascii="Arial" w:hAnsi="Arial" w:cs="Arial"/>
+                <w:sz w:val="24"/>
+                <w:szCs w:val="24"/>
+              </w:rPr>
+            </w:pPr>
+            <w:r>
+              <w:rPr>
+                <w:rFonts w:ascii="Arial" w:hAnsi="Arial" w:cs="Arial"/>
+                <w:sz w:val="24"/>
+                <w:szCs w:val="24"/>
+              </w:rPr>
+              <w:t>Sistema desenvolvido</w:t>
             </w:r>
           </w:p>
         </w:tc>
@@ -1786,31 +1806,7 @@
                 <w:sz w:val="24"/>
                 <w:szCs w:val="24"/>
               </w:rPr>
-              <w:t>28</w:t>
-            </w:r>
-            <w:r>
-              <w:rPr>
-                <w:rFonts w:ascii="Arial" w:hAnsi="Arial" w:cs="Arial"/>
-                <w:sz w:val="24"/>
-                <w:szCs w:val="24"/>
-              </w:rPr>
-              <w:t>/</w:t>
-            </w:r>
-            <w:r>
-              <w:rPr>
-                <w:rFonts w:ascii="Arial" w:hAnsi="Arial" w:cs="Arial"/>
-                <w:sz w:val="24"/>
-                <w:szCs w:val="24"/>
-              </w:rPr>
-              <w:t>05</w:t>
-            </w:r>
-            <w:r>
-              <w:rPr>
-                <w:rFonts w:ascii="Arial" w:hAnsi="Arial" w:cs="Arial"/>
-                <w:sz w:val="24"/>
-                <w:szCs w:val="24"/>
-              </w:rPr>
-              <w:t>/2023</w:t>
+              <w:t>23/06/2023</w:t>
             </w:r>
           </w:p>
         </w:tc>
@@ -1839,83 +1835,81 @@
                 <w:sz w:val="24"/>
                 <w:szCs w:val="24"/>
               </w:rPr>
-              <w:t>03</w:t>
-            </w:r>
-            <w:r>
-              <w:rPr>
-                <w:rFonts w:ascii="Arial" w:hAnsi="Arial" w:cs="Arial"/>
-                <w:sz w:val="24"/>
-                <w:szCs w:val="24"/>
-              </w:rPr>
-              <w:t>/06/2023</w:t>
-            </w:r>
-          </w:p>
-        </w:tc>
-        <w:tc>
-          <w:tcPr>
-            <w:tcW w:w="3081" w:type="dxa"/>
-            <w:tcBorders>
-              <w:top w:val="single" w:sz="4" w:space="0" w:color="000000"/>
-              <w:left w:val="single" w:sz="4" w:space="0" w:color="000000"/>
-              <w:bottom w:val="single" w:sz="4" w:space="0" w:color="000000"/>
-              <w:right w:val="single" w:sz="4" w:space="0" w:color="000000"/>
-            </w:tcBorders>
-          </w:tcPr>
-          <w:p>
-            <w:pPr>
-              <w:pStyle w:val="SemEspaamento"/>
-              <w:rPr>
-                <w:rFonts w:ascii="Arial" w:hAnsi="Arial" w:cs="Arial"/>
-                <w:sz w:val="24"/>
-                <w:szCs w:val="24"/>
-              </w:rPr>
-            </w:pPr>
-            <w:r>
-              <w:rPr>
-                <w:rFonts w:ascii="Arial" w:hAnsi="Arial" w:cs="Arial"/>
-                <w:sz w:val="24"/>
-                <w:szCs w:val="24"/>
-              </w:rPr>
-              <w:t>11. Elaboração do Plano de Testes</w:t>
-            </w:r>
-          </w:p>
-          <w:p>
-            <w:pPr>
-              <w:pStyle w:val="SemEspaamento"/>
-              <w:rPr>
-                <w:rFonts w:ascii="Arial" w:hAnsi="Arial" w:cs="Arial"/>
-                <w:sz w:val="24"/>
-                <w:szCs w:val="24"/>
-              </w:rPr>
-            </w:pPr>
-          </w:p>
-        </w:tc>
-        <w:tc>
-          <w:tcPr>
-            <w:tcW w:w="2551" w:type="dxa"/>
-            <w:tcBorders>
-              <w:top w:val="single" w:sz="4" w:space="0" w:color="000000"/>
-              <w:left w:val="single" w:sz="4" w:space="0" w:color="000000"/>
-              <w:bottom w:val="single" w:sz="4" w:space="0" w:color="000000"/>
-              <w:right w:val="single" w:sz="4" w:space="0" w:color="000000"/>
-            </w:tcBorders>
-          </w:tcPr>
-          <w:p>
-            <w:pPr>
-              <w:pStyle w:val="SemEspaamento"/>
-              <w:rPr>
-                <w:rFonts w:ascii="Arial" w:hAnsi="Arial" w:cs="Arial"/>
-                <w:sz w:val="24"/>
-                <w:szCs w:val="24"/>
-              </w:rPr>
-            </w:pPr>
-            <w:r>
-              <w:rPr>
-                <w:rFonts w:ascii="Arial" w:hAnsi="Arial" w:cs="Arial"/>
-                <w:sz w:val="24"/>
-                <w:szCs w:val="24"/>
-              </w:rPr>
-              <w:t>Plano de Testes</w:t>
+              <w:t>29/06/2023</w:t>
+            </w:r>
+          </w:p>
+        </w:tc>
+        <w:tc>
+          <w:tcPr>
+            <w:tcW w:w="3260" w:type="dxa"/>
+            <w:tcBorders>
+              <w:top w:val="single" w:sz="4" w:space="0" w:color="000000"/>
+              <w:left w:val="single" w:sz="4" w:space="0" w:color="000000"/>
+              <w:bottom w:val="single" w:sz="4" w:space="0" w:color="000000"/>
+              <w:right w:val="single" w:sz="4" w:space="0" w:color="000000"/>
+            </w:tcBorders>
+          </w:tcPr>
+          <w:p>
+            <w:pPr>
+              <w:pStyle w:val="SemEspaamento"/>
+              <w:rPr>
+                <w:rFonts w:ascii="Arial" w:hAnsi="Arial" w:cs="Arial"/>
+                <w:sz w:val="24"/>
+                <w:szCs w:val="24"/>
+              </w:rPr>
+            </w:pPr>
+            <w:r>
+              <w:rPr>
+                <w:rFonts w:ascii="Arial" w:hAnsi="Arial" w:cs="Arial"/>
+                <w:sz w:val="24"/>
+                <w:szCs w:val="24"/>
+              </w:rPr>
+              <w:t xml:space="preserve">11. </w:t>
+            </w:r>
+            <w:r>
+              <w:rPr>
+                <w:rFonts w:ascii="Arial" w:hAnsi="Arial" w:cs="Arial"/>
+                <w:sz w:val="24"/>
+                <w:szCs w:val="24"/>
+              </w:rPr>
+              <w:t>Elaboração do Plano de Testes</w:t>
+            </w:r>
+            <w:r>
+              <w:rPr>
+                <w:rFonts w:ascii="Arial" w:hAnsi="Arial" w:cs="Arial"/>
+                <w:sz w:val="24"/>
+                <w:szCs w:val="24"/>
+              </w:rPr>
+              <w:tab/>
+            </w:r>
+          </w:p>
+        </w:tc>
+        <w:tc>
+          <w:tcPr>
+            <w:tcW w:w="2372" w:type="dxa"/>
+            <w:tcBorders>
+              <w:top w:val="single" w:sz="4" w:space="0" w:color="000000"/>
+              <w:left w:val="single" w:sz="4" w:space="0" w:color="000000"/>
+              <w:bottom w:val="single" w:sz="4" w:space="0" w:color="000000"/>
+              <w:right w:val="single" w:sz="4" w:space="0" w:color="000000"/>
+            </w:tcBorders>
+          </w:tcPr>
+          <w:p>
+            <w:pPr>
+              <w:pStyle w:val="SemEspaamento"/>
+              <w:rPr>
+                <w:rFonts w:ascii="Arial" w:hAnsi="Arial" w:cs="Arial"/>
+                <w:sz w:val="24"/>
+                <w:szCs w:val="24"/>
+              </w:rPr>
+            </w:pPr>
+            <w:r>
+              <w:rPr>
+                <w:rFonts w:ascii="Arial" w:hAnsi="Arial" w:cs="Arial"/>
+                <w:sz w:val="24"/>
+                <w:szCs w:val="24"/>
+              </w:rPr>
+              <w:t>Plano de testes</w:t>
             </w:r>
           </w:p>
         </w:tc>
@@ -1946,15 +1940,7 @@
                 <w:sz w:val="24"/>
                 <w:szCs w:val="24"/>
               </w:rPr>
-              <w:t>04</w:t>
-            </w:r>
-            <w:r>
-              <w:rPr>
-                <w:rFonts w:ascii="Arial" w:hAnsi="Arial" w:cs="Arial"/>
-                <w:sz w:val="24"/>
-                <w:szCs w:val="24"/>
-              </w:rPr>
-              <w:t>/06/2023</w:t>
+              <w:t>30/06/2023</w:t>
             </w:r>
           </w:p>
         </w:tc>
@@ -1983,89 +1969,81 @@
                 <w:sz w:val="24"/>
                 <w:szCs w:val="24"/>
               </w:rPr>
-              <w:t>10</w:t>
-            </w:r>
-            <w:r>
-              <w:rPr>
-                <w:rFonts w:ascii="Arial" w:hAnsi="Arial" w:cs="Arial"/>
-                <w:sz w:val="24"/>
-                <w:szCs w:val="24"/>
-              </w:rPr>
-              <w:t>/0</w:t>
-            </w:r>
-            <w:r>
-              <w:rPr>
-                <w:rFonts w:ascii="Arial" w:hAnsi="Arial" w:cs="Arial"/>
-                <w:sz w:val="24"/>
-                <w:szCs w:val="24"/>
-              </w:rPr>
-              <w:t>6</w:t>
-            </w:r>
-            <w:r>
-              <w:rPr>
-                <w:rFonts w:ascii="Arial" w:hAnsi="Arial" w:cs="Arial"/>
-                <w:sz w:val="24"/>
-                <w:szCs w:val="24"/>
-              </w:rPr>
-              <w:t>/2023</w:t>
-            </w:r>
-          </w:p>
-        </w:tc>
-        <w:tc>
-          <w:tcPr>
-            <w:tcW w:w="3081" w:type="dxa"/>
-            <w:tcBorders>
-              <w:top w:val="single" w:sz="4" w:space="0" w:color="000000"/>
-              <w:left w:val="single" w:sz="4" w:space="0" w:color="000000"/>
-              <w:bottom w:val="single" w:sz="4" w:space="0" w:color="000000"/>
-              <w:right w:val="single" w:sz="4" w:space="0" w:color="000000"/>
-            </w:tcBorders>
-          </w:tcPr>
-          <w:p>
-            <w:pPr>
-              <w:pStyle w:val="SemEspaamento"/>
-              <w:rPr>
-                <w:rFonts w:ascii="Arial" w:hAnsi="Arial" w:cs="Arial"/>
-                <w:sz w:val="24"/>
-                <w:szCs w:val="24"/>
-              </w:rPr>
-            </w:pPr>
-            <w:r>
-              <w:rPr>
-                <w:rFonts w:ascii="Arial" w:hAnsi="Arial" w:cs="Arial"/>
-                <w:sz w:val="24"/>
-                <w:szCs w:val="24"/>
-              </w:rPr>
-              <w:t>12. Revisão Final e Preparação da Documentação do Projeto</w:t>
-            </w:r>
-          </w:p>
-        </w:tc>
-        <w:tc>
-          <w:tcPr>
-            <w:tcW w:w="2551" w:type="dxa"/>
-            <w:tcBorders>
-              <w:top w:val="single" w:sz="4" w:space="0" w:color="000000"/>
-              <w:left w:val="single" w:sz="4" w:space="0" w:color="000000"/>
-              <w:bottom w:val="single" w:sz="4" w:space="0" w:color="000000"/>
-              <w:right w:val="single" w:sz="4" w:space="0" w:color="000000"/>
-            </w:tcBorders>
-          </w:tcPr>
-          <w:p>
-            <w:pPr>
-              <w:pStyle w:val="SemEspaamento"/>
-              <w:rPr>
-                <w:rFonts w:ascii="Arial" w:hAnsi="Arial" w:cs="Arial"/>
-                <w:sz w:val="24"/>
-                <w:szCs w:val="24"/>
-              </w:rPr>
-            </w:pPr>
-            <w:r>
-              <w:rPr>
-                <w:rFonts w:ascii="Arial" w:hAnsi="Arial" w:cs="Arial"/>
-                <w:sz w:val="24"/>
-                <w:szCs w:val="24"/>
-              </w:rPr>
-              <w:t>Documentação Final do Projeto</w:t>
+              <w:t>06/07/2023</w:t>
+            </w:r>
+          </w:p>
+        </w:tc>
+        <w:tc>
+          <w:tcPr>
+            <w:tcW w:w="3260" w:type="dxa"/>
+            <w:tcBorders>
+              <w:top w:val="single" w:sz="4" w:space="0" w:color="000000"/>
+              <w:left w:val="single" w:sz="4" w:space="0" w:color="000000"/>
+              <w:bottom w:val="single" w:sz="4" w:space="0" w:color="000000"/>
+              <w:right w:val="single" w:sz="4" w:space="0" w:color="000000"/>
+            </w:tcBorders>
+          </w:tcPr>
+          <w:p>
+            <w:pPr>
+              <w:pStyle w:val="SemEspaamento"/>
+              <w:rPr>
+                <w:rFonts w:ascii="Arial" w:hAnsi="Arial" w:cs="Arial"/>
+                <w:sz w:val="24"/>
+                <w:szCs w:val="24"/>
+              </w:rPr>
+            </w:pPr>
+            <w:r>
+              <w:rPr>
+                <w:rFonts w:ascii="Arial" w:hAnsi="Arial" w:cs="Arial"/>
+                <w:sz w:val="24"/>
+                <w:szCs w:val="24"/>
+              </w:rPr>
+              <w:t xml:space="preserve">12. </w:t>
+            </w:r>
+            <w:r>
+              <w:rPr>
+                <w:rFonts w:ascii="Arial" w:hAnsi="Arial" w:cs="Arial"/>
+                <w:sz w:val="24"/>
+                <w:szCs w:val="24"/>
+              </w:rPr>
+              <w:t>Revisão da documentação do Projeto</w:t>
+            </w:r>
+            <w:r>
+              <w:rPr>
+                <w:rFonts w:ascii="Arial" w:hAnsi="Arial" w:cs="Arial"/>
+                <w:sz w:val="24"/>
+                <w:szCs w:val="24"/>
+              </w:rPr>
+              <w:tab/>
+            </w:r>
+          </w:p>
+        </w:tc>
+        <w:tc>
+          <w:tcPr>
+            <w:tcW w:w="2372" w:type="dxa"/>
+            <w:tcBorders>
+              <w:top w:val="single" w:sz="4" w:space="0" w:color="000000"/>
+              <w:left w:val="single" w:sz="4" w:space="0" w:color="000000"/>
+              <w:bottom w:val="single" w:sz="4" w:space="0" w:color="000000"/>
+              <w:right w:val="single" w:sz="4" w:space="0" w:color="000000"/>
+            </w:tcBorders>
+          </w:tcPr>
+          <w:p>
+            <w:pPr>
+              <w:pStyle w:val="SemEspaamento"/>
+              <w:rPr>
+                <w:rFonts w:ascii="Arial" w:hAnsi="Arial" w:cs="Arial"/>
+                <w:sz w:val="24"/>
+                <w:szCs w:val="24"/>
+              </w:rPr>
+            </w:pPr>
+            <w:r>
+              <w:rPr>
+                <w:rFonts w:ascii="Arial" w:hAnsi="Arial" w:cs="Arial"/>
+                <w:sz w:val="24"/>
+                <w:szCs w:val="24"/>
+              </w:rPr>
+              <w:t>Documentação revisada</w:t>
             </w:r>
           </w:p>
         </w:tc>
@@ -2096,16 +2074,7 @@
                 <w:sz w:val="24"/>
                 <w:szCs w:val="24"/>
               </w:rPr>
-              <w:lastRenderedPageBreak/>
-              <w:t>11</w:t>
-            </w:r>
-            <w:r>
-              <w:rPr>
-                <w:rFonts w:ascii="Arial" w:hAnsi="Arial" w:cs="Arial"/>
-                <w:sz w:val="24"/>
-                <w:szCs w:val="24"/>
-              </w:rPr>
-              <w:t>/06/2023</w:t>
+              <w:t>07/07/2023</w:t>
             </w:r>
           </w:p>
         </w:tc>
@@ -2134,171 +2103,81 @@
                 <w:sz w:val="24"/>
                 <w:szCs w:val="24"/>
               </w:rPr>
-              <w:t>17</w:t>
-            </w:r>
-            <w:r>
-              <w:rPr>
-                <w:rFonts w:ascii="Arial" w:hAnsi="Arial" w:cs="Arial"/>
-                <w:sz w:val="24"/>
-                <w:szCs w:val="24"/>
-              </w:rPr>
-              <w:t>/0</w:t>
-            </w:r>
-            <w:r>
-              <w:rPr>
-                <w:rFonts w:ascii="Arial" w:hAnsi="Arial" w:cs="Arial"/>
-                <w:sz w:val="24"/>
-                <w:szCs w:val="24"/>
-              </w:rPr>
-              <w:t>6</w:t>
-            </w:r>
-            <w:r>
-              <w:rPr>
-                <w:rFonts w:ascii="Arial" w:hAnsi="Arial" w:cs="Arial"/>
-                <w:sz w:val="24"/>
-                <w:szCs w:val="24"/>
-              </w:rPr>
-              <w:t>/2023</w:t>
-            </w:r>
-          </w:p>
-        </w:tc>
-        <w:tc>
-          <w:tcPr>
-            <w:tcW w:w="3081" w:type="dxa"/>
-            <w:tcBorders>
-              <w:top w:val="single" w:sz="4" w:space="0" w:color="000000"/>
-              <w:left w:val="single" w:sz="4" w:space="0" w:color="000000"/>
-              <w:bottom w:val="single" w:sz="4" w:space="0" w:color="000000"/>
-              <w:right w:val="single" w:sz="4" w:space="0" w:color="000000"/>
-            </w:tcBorders>
-          </w:tcPr>
-          <w:p>
-            <w:pPr>
-              <w:pStyle w:val="SemEspaamento"/>
-              <w:rPr>
-                <w:rFonts w:ascii="Arial" w:hAnsi="Arial" w:cs="Arial"/>
-                <w:sz w:val="24"/>
-                <w:szCs w:val="24"/>
-              </w:rPr>
-            </w:pPr>
-            <w:r>
-              <w:rPr>
-                <w:rFonts w:ascii="Arial" w:hAnsi="Arial" w:cs="Arial"/>
-                <w:sz w:val="24"/>
-                <w:szCs w:val="24"/>
-              </w:rPr>
-              <w:t>1</w:t>
-            </w:r>
-            <w:r>
-              <w:rPr>
-                <w:rFonts w:ascii="Arial" w:hAnsi="Arial" w:cs="Arial"/>
-                <w:sz w:val="24"/>
-                <w:szCs w:val="24"/>
-              </w:rPr>
-              <w:t>3</w:t>
-            </w:r>
-            <w:r>
-              <w:rPr>
-                <w:rFonts w:ascii="Arial" w:hAnsi="Arial" w:cs="Arial"/>
-                <w:sz w:val="24"/>
-                <w:szCs w:val="24"/>
-              </w:rPr>
-              <w:t xml:space="preserve">. </w:t>
-            </w:r>
-            <w:r>
-              <w:rPr>
-                <w:rFonts w:ascii="Arial" w:hAnsi="Arial" w:cs="Arial"/>
-                <w:sz w:val="24"/>
-                <w:szCs w:val="24"/>
-              </w:rPr>
-              <w:t xml:space="preserve">Criação do repositório no </w:t>
-            </w:r>
-            <w:r>
-              <w:rPr>
-                <w:rFonts w:ascii="Arial" w:hAnsi="Arial" w:cs="Arial"/>
-                <w:sz w:val="24"/>
-                <w:szCs w:val="24"/>
-              </w:rPr>
-              <w:t>GitHub</w:t>
-            </w:r>
-            <w:r>
-              <w:rPr>
-                <w:rFonts w:ascii="Arial" w:hAnsi="Arial" w:cs="Arial"/>
-                <w:sz w:val="24"/>
-                <w:szCs w:val="24"/>
-              </w:rPr>
-              <w:t xml:space="preserve"> e </w:t>
-            </w:r>
-            <w:proofErr w:type="spellStart"/>
-            <w:r>
-              <w:rPr>
-                <w:rFonts w:ascii="Arial" w:hAnsi="Arial" w:cs="Arial"/>
-                <w:sz w:val="24"/>
-                <w:szCs w:val="24"/>
-              </w:rPr>
-              <w:t>deploy</w:t>
-            </w:r>
-            <w:proofErr w:type="spellEnd"/>
-            <w:r>
-              <w:rPr>
-                <w:rFonts w:ascii="Arial" w:hAnsi="Arial" w:cs="Arial"/>
-                <w:sz w:val="24"/>
-                <w:szCs w:val="24"/>
-              </w:rPr>
-              <w:t xml:space="preserve"> do protótipo</w:t>
-            </w:r>
-          </w:p>
-        </w:tc>
-        <w:tc>
-          <w:tcPr>
-            <w:tcW w:w="2551" w:type="dxa"/>
-            <w:tcBorders>
-              <w:top w:val="single" w:sz="4" w:space="0" w:color="000000"/>
-              <w:left w:val="single" w:sz="4" w:space="0" w:color="000000"/>
-              <w:bottom w:val="single" w:sz="4" w:space="0" w:color="000000"/>
-              <w:right w:val="single" w:sz="4" w:space="0" w:color="000000"/>
-            </w:tcBorders>
-          </w:tcPr>
-          <w:p>
-            <w:pPr>
-              <w:pStyle w:val="SemEspaamento"/>
-              <w:rPr>
-                <w:rFonts w:ascii="Arial" w:hAnsi="Arial" w:cs="Arial"/>
-                <w:sz w:val="24"/>
-                <w:szCs w:val="24"/>
-              </w:rPr>
-            </w:pPr>
-            <w:r>
-              <w:rPr>
-                <w:rFonts w:ascii="Arial" w:hAnsi="Arial" w:cs="Arial"/>
-                <w:sz w:val="24"/>
-                <w:szCs w:val="24"/>
-              </w:rPr>
-              <w:t xml:space="preserve">Repositório no </w:t>
-            </w:r>
-            <w:r>
-              <w:rPr>
-                <w:rFonts w:ascii="Arial" w:hAnsi="Arial" w:cs="Arial"/>
-                <w:sz w:val="24"/>
-                <w:szCs w:val="24"/>
-              </w:rPr>
-              <w:t>GitHub</w:t>
-            </w:r>
-            <w:r>
-              <w:rPr>
-                <w:rFonts w:ascii="Arial" w:hAnsi="Arial" w:cs="Arial"/>
-                <w:sz w:val="24"/>
-                <w:szCs w:val="24"/>
-              </w:rPr>
-              <w:t xml:space="preserve"> e protótipo </w:t>
-            </w:r>
-            <w:r>
-              <w:rPr>
-                <w:rFonts w:ascii="Arial" w:hAnsi="Arial" w:cs="Arial"/>
-                <w:sz w:val="24"/>
-                <w:szCs w:val="24"/>
-              </w:rPr>
-              <w:t>publicados</w:t>
+              <w:t>13/07/2023</w:t>
+            </w:r>
+          </w:p>
+        </w:tc>
+        <w:tc>
+          <w:tcPr>
+            <w:tcW w:w="3260" w:type="dxa"/>
+            <w:tcBorders>
+              <w:top w:val="single" w:sz="4" w:space="0" w:color="000000"/>
+              <w:left w:val="single" w:sz="4" w:space="0" w:color="000000"/>
+              <w:bottom w:val="single" w:sz="4" w:space="0" w:color="000000"/>
+              <w:right w:val="single" w:sz="4" w:space="0" w:color="000000"/>
+            </w:tcBorders>
+          </w:tcPr>
+          <w:p>
+            <w:pPr>
+              <w:pStyle w:val="SemEspaamento"/>
+              <w:rPr>
+                <w:rFonts w:ascii="Arial" w:hAnsi="Arial" w:cs="Arial"/>
+                <w:sz w:val="24"/>
+                <w:szCs w:val="24"/>
+              </w:rPr>
+            </w:pPr>
+            <w:r>
+              <w:rPr>
+                <w:rFonts w:ascii="Arial" w:hAnsi="Arial" w:cs="Arial"/>
+                <w:sz w:val="24"/>
+                <w:szCs w:val="24"/>
+              </w:rPr>
+              <w:t xml:space="preserve">13. </w:t>
+            </w:r>
+            <w:r>
+              <w:rPr>
+                <w:rFonts w:ascii="Arial" w:hAnsi="Arial" w:cs="Arial"/>
+                <w:sz w:val="24"/>
+                <w:szCs w:val="24"/>
+              </w:rPr>
+              <w:t>Criação do repositório no GitHub e deploy do protótipo</w:t>
+            </w:r>
+            <w:r>
+              <w:rPr>
+                <w:rFonts w:ascii="Arial" w:hAnsi="Arial" w:cs="Arial"/>
+                <w:sz w:val="24"/>
+                <w:szCs w:val="24"/>
+              </w:rPr>
+              <w:tab/>
+            </w:r>
+          </w:p>
+        </w:tc>
+        <w:tc>
+          <w:tcPr>
+            <w:tcW w:w="2372" w:type="dxa"/>
+            <w:tcBorders>
+              <w:top w:val="single" w:sz="4" w:space="0" w:color="000000"/>
+              <w:left w:val="single" w:sz="4" w:space="0" w:color="000000"/>
+              <w:bottom w:val="single" w:sz="4" w:space="0" w:color="000000"/>
+              <w:right w:val="single" w:sz="4" w:space="0" w:color="000000"/>
+            </w:tcBorders>
+          </w:tcPr>
+          <w:p>
+            <w:pPr>
+              <w:pStyle w:val="SemEspaamento"/>
+              <w:rPr>
+                <w:rFonts w:ascii="Arial" w:hAnsi="Arial" w:cs="Arial"/>
+                <w:sz w:val="24"/>
+                <w:szCs w:val="24"/>
+              </w:rPr>
+            </w:pPr>
+            <w:r>
+              <w:rPr>
+                <w:rFonts w:ascii="Arial" w:hAnsi="Arial" w:cs="Arial"/>
+                <w:sz w:val="24"/>
+                <w:szCs w:val="24"/>
+              </w:rPr>
+              <w:t>Repositório no GitHub e protótipo publicado</w:t>
             </w:r>
           </w:p>
         </w:tc>
@@ -2329,15 +2208,7 @@
                 <w:sz w:val="24"/>
                 <w:szCs w:val="24"/>
               </w:rPr>
-              <w:t>18</w:t>
-            </w:r>
-            <w:r>
-              <w:rPr>
-                <w:rFonts w:ascii="Arial" w:hAnsi="Arial" w:cs="Arial"/>
-                <w:sz w:val="24"/>
-                <w:szCs w:val="24"/>
-              </w:rPr>
-              <w:t>/06/2023</w:t>
+              <w:t>14/07/2023</w:t>
             </w:r>
           </w:p>
         </w:tc>
@@ -2366,76 +2237,36 @@
                 <w:sz w:val="24"/>
                 <w:szCs w:val="24"/>
               </w:rPr>
-              <w:t>24</w:t>
-            </w:r>
-            <w:r>
-              <w:rPr>
-                <w:rFonts w:ascii="Arial" w:hAnsi="Arial" w:cs="Arial"/>
-                <w:sz w:val="24"/>
-                <w:szCs w:val="24"/>
-              </w:rPr>
-              <w:t>/0</w:t>
-            </w:r>
-            <w:r>
-              <w:rPr>
-                <w:rFonts w:ascii="Arial" w:hAnsi="Arial" w:cs="Arial"/>
-                <w:sz w:val="24"/>
-                <w:szCs w:val="24"/>
-              </w:rPr>
-              <w:t>6</w:t>
-            </w:r>
-            <w:r>
-              <w:rPr>
-                <w:rFonts w:ascii="Arial" w:hAnsi="Arial" w:cs="Arial"/>
-                <w:sz w:val="24"/>
-                <w:szCs w:val="24"/>
-              </w:rPr>
-              <w:t>/2023</w:t>
-            </w:r>
-          </w:p>
-        </w:tc>
-        <w:tc>
-          <w:tcPr>
-            <w:tcW w:w="3081" w:type="dxa"/>
-            <w:tcBorders>
-              <w:top w:val="single" w:sz="4" w:space="0" w:color="000000"/>
-              <w:left w:val="single" w:sz="4" w:space="0" w:color="000000"/>
-              <w:bottom w:val="single" w:sz="4" w:space="0" w:color="000000"/>
-              <w:right w:val="single" w:sz="4" w:space="0" w:color="000000"/>
-            </w:tcBorders>
-          </w:tcPr>
-          <w:p>
-            <w:pPr>
-              <w:pStyle w:val="SemEspaamento"/>
-              <w:rPr>
-                <w:rFonts w:ascii="Arial" w:hAnsi="Arial" w:cs="Arial"/>
-                <w:sz w:val="24"/>
-                <w:szCs w:val="24"/>
-              </w:rPr>
-            </w:pPr>
-            <w:r>
-              <w:rPr>
-                <w:rFonts w:ascii="Arial" w:hAnsi="Arial" w:cs="Arial"/>
-                <w:sz w:val="24"/>
-                <w:szCs w:val="24"/>
-              </w:rPr>
-              <w:t>1</w:t>
-            </w:r>
-            <w:r>
-              <w:rPr>
-                <w:rFonts w:ascii="Arial" w:hAnsi="Arial" w:cs="Arial"/>
-                <w:sz w:val="24"/>
-                <w:szCs w:val="24"/>
-              </w:rPr>
-              <w:t>4</w:t>
-            </w:r>
-            <w:r>
-              <w:rPr>
-                <w:rFonts w:ascii="Arial" w:hAnsi="Arial" w:cs="Arial"/>
-                <w:sz w:val="24"/>
-                <w:szCs w:val="24"/>
-              </w:rPr>
-              <w:t xml:space="preserve">. </w:t>
+              <w:t>18/07/2023</w:t>
+            </w:r>
+          </w:p>
+        </w:tc>
+        <w:tc>
+          <w:tcPr>
+            <w:tcW w:w="3260" w:type="dxa"/>
+            <w:tcBorders>
+              <w:top w:val="single" w:sz="4" w:space="0" w:color="000000"/>
+              <w:left w:val="single" w:sz="4" w:space="0" w:color="000000"/>
+              <w:bottom w:val="single" w:sz="4" w:space="0" w:color="000000"/>
+              <w:right w:val="single" w:sz="4" w:space="0" w:color="000000"/>
+            </w:tcBorders>
+          </w:tcPr>
+          <w:p>
+            <w:pPr>
+              <w:pStyle w:val="SemEspaamento"/>
+              <w:rPr>
+                <w:rFonts w:ascii="Arial" w:hAnsi="Arial" w:cs="Arial"/>
+                <w:sz w:val="24"/>
+                <w:szCs w:val="24"/>
+              </w:rPr>
+            </w:pPr>
+            <w:r>
+              <w:rPr>
+                <w:rFonts w:ascii="Arial" w:hAnsi="Arial" w:cs="Arial"/>
+                <w:sz w:val="24"/>
+                <w:szCs w:val="24"/>
+              </w:rPr>
+              <w:t xml:space="preserve">14. </w:t>
             </w:r>
             <w:r>
               <w:rPr>
@@ -2445,11 +2276,19 @@
               </w:rPr>
               <w:t>Revisão da Apropriação de Horas</w:t>
             </w:r>
-          </w:p>
-        </w:tc>
-        <w:tc>
-          <w:tcPr>
-            <w:tcW w:w="2551" w:type="dxa"/>
+            <w:r>
+              <w:rPr>
+                <w:rFonts w:ascii="Arial" w:hAnsi="Arial" w:cs="Arial"/>
+                <w:sz w:val="24"/>
+                <w:szCs w:val="24"/>
+              </w:rPr>
+              <w:tab/>
+            </w:r>
+          </w:p>
+        </w:tc>
+        <w:tc>
+          <w:tcPr>
+            <w:tcW w:w="2372" w:type="dxa"/>
             <w:tcBorders>
               <w:top w:val="single" w:sz="4" w:space="0" w:color="000000"/>
               <w:left w:val="single" w:sz="4" w:space="0" w:color="000000"/>
@@ -2503,15 +2342,7 @@
                 <w:sz w:val="24"/>
                 <w:szCs w:val="24"/>
               </w:rPr>
-              <w:t>25</w:t>
-            </w:r>
-            <w:r>
-              <w:rPr>
-                <w:rFonts w:ascii="Arial" w:hAnsi="Arial" w:cs="Arial"/>
-                <w:sz w:val="24"/>
-                <w:szCs w:val="24"/>
-              </w:rPr>
-              <w:t>/06/2023</w:t>
+              <w:t>19/07/2023</w:t>
             </w:r>
           </w:p>
         </w:tc>
@@ -2540,6 +2371,246 @@
                 <w:sz w:val="24"/>
                 <w:szCs w:val="24"/>
               </w:rPr>
+              <w:t>24/07/2023</w:t>
+            </w:r>
+          </w:p>
+        </w:tc>
+        <w:tc>
+          <w:tcPr>
+            <w:tcW w:w="3260" w:type="dxa"/>
+            <w:tcBorders>
+              <w:top w:val="single" w:sz="4" w:space="0" w:color="000000"/>
+              <w:left w:val="single" w:sz="4" w:space="0" w:color="000000"/>
+              <w:bottom w:val="single" w:sz="4" w:space="0" w:color="000000"/>
+              <w:right w:val="single" w:sz="4" w:space="0" w:color="000000"/>
+            </w:tcBorders>
+          </w:tcPr>
+          <w:p>
+            <w:pPr>
+              <w:pStyle w:val="SemEspaamento"/>
+              <w:rPr>
+                <w:rFonts w:ascii="Arial" w:hAnsi="Arial" w:cs="Arial"/>
+                <w:sz w:val="24"/>
+                <w:szCs w:val="24"/>
+              </w:rPr>
+            </w:pPr>
+            <w:r>
+              <w:rPr>
+                <w:rFonts w:ascii="Arial" w:hAnsi="Arial" w:cs="Arial"/>
+                <w:sz w:val="24"/>
+                <w:szCs w:val="24"/>
+              </w:rPr>
+              <w:t xml:space="preserve">15. </w:t>
+            </w:r>
+            <w:r>
+              <w:rPr>
+                <w:rFonts w:ascii="Arial" w:hAnsi="Arial" w:cs="Arial"/>
+                <w:sz w:val="24"/>
+                <w:szCs w:val="24"/>
+              </w:rPr>
+              <w:t>Revisão de Formatação do Relatório Técnico</w:t>
+            </w:r>
+            <w:r>
+              <w:rPr>
+                <w:rFonts w:ascii="Arial" w:hAnsi="Arial" w:cs="Arial"/>
+                <w:sz w:val="24"/>
+                <w:szCs w:val="24"/>
+              </w:rPr>
+              <w:tab/>
+            </w:r>
+          </w:p>
+        </w:tc>
+        <w:tc>
+          <w:tcPr>
+            <w:tcW w:w="2372" w:type="dxa"/>
+            <w:tcBorders>
+              <w:top w:val="single" w:sz="4" w:space="0" w:color="000000"/>
+              <w:left w:val="single" w:sz="4" w:space="0" w:color="000000"/>
+              <w:bottom w:val="single" w:sz="4" w:space="0" w:color="000000"/>
+              <w:right w:val="single" w:sz="4" w:space="0" w:color="000000"/>
+            </w:tcBorders>
+          </w:tcPr>
+          <w:p>
+            <w:pPr>
+              <w:pStyle w:val="SemEspaamento"/>
+              <w:rPr>
+                <w:rFonts w:ascii="Arial" w:hAnsi="Arial" w:cs="Arial"/>
+                <w:sz w:val="24"/>
+                <w:szCs w:val="24"/>
+              </w:rPr>
+            </w:pPr>
+            <w:r>
+              <w:rPr>
+                <w:rFonts w:ascii="Arial" w:hAnsi="Arial" w:cs="Arial"/>
+                <w:sz w:val="24"/>
+                <w:szCs w:val="24"/>
+              </w:rPr>
+              <w:t>Relatório Técnico de acordo com as normas</w:t>
+            </w:r>
+          </w:p>
+        </w:tc>
+      </w:tr>
+      <w:tr>
+        <w:tc>
+          <w:tcPr>
+            <w:tcW w:w="1531" w:type="dxa"/>
+            <w:tcBorders>
+              <w:top w:val="single" w:sz="4" w:space="0" w:color="000000"/>
+              <w:left w:val="single" w:sz="4" w:space="0" w:color="000000"/>
+              <w:bottom w:val="single" w:sz="4" w:space="0" w:color="000000"/>
+              <w:right w:val="single" w:sz="4" w:space="0" w:color="000000"/>
+            </w:tcBorders>
+          </w:tcPr>
+          <w:p>
+            <w:pPr>
+              <w:pStyle w:val="SemEspaamento"/>
+              <w:rPr>
+                <w:rFonts w:ascii="Arial" w:hAnsi="Arial" w:cs="Arial"/>
+                <w:sz w:val="24"/>
+                <w:szCs w:val="24"/>
+              </w:rPr>
+            </w:pPr>
+            <w:r>
+              <w:rPr>
+                <w:rFonts w:ascii="Arial" w:hAnsi="Arial" w:cs="Arial"/>
+                <w:sz w:val="24"/>
+                <w:szCs w:val="24"/>
+              </w:rPr>
+              <w:lastRenderedPageBreak/>
+              <w:t>25/07/2023</w:t>
+            </w:r>
+          </w:p>
+        </w:tc>
+        <w:tc>
+          <w:tcPr>
+            <w:tcW w:w="1559" w:type="dxa"/>
+            <w:tcBorders>
+              <w:top w:val="single" w:sz="4" w:space="0" w:color="000000"/>
+              <w:left w:val="single" w:sz="4" w:space="0" w:color="000000"/>
+              <w:bottom w:val="single" w:sz="4" w:space="0" w:color="000000"/>
+              <w:right w:val="single" w:sz="4" w:space="0" w:color="000000"/>
+            </w:tcBorders>
+          </w:tcPr>
+          <w:p>
+            <w:pPr>
+              <w:pStyle w:val="SemEspaamento"/>
+              <w:rPr>
+                <w:rFonts w:ascii="Arial" w:hAnsi="Arial" w:cs="Arial"/>
+                <w:sz w:val="24"/>
+                <w:szCs w:val="24"/>
+              </w:rPr>
+            </w:pPr>
+            <w:r>
+              <w:rPr>
+                <w:rFonts w:ascii="Arial" w:hAnsi="Arial" w:cs="Arial"/>
+                <w:sz w:val="24"/>
+                <w:szCs w:val="24"/>
+              </w:rPr>
+              <w:t>26/07/2023</w:t>
+            </w:r>
+          </w:p>
+        </w:tc>
+        <w:tc>
+          <w:tcPr>
+            <w:tcW w:w="3260" w:type="dxa"/>
+            <w:tcBorders>
+              <w:top w:val="single" w:sz="4" w:space="0" w:color="000000"/>
+              <w:left w:val="single" w:sz="4" w:space="0" w:color="000000"/>
+              <w:bottom w:val="single" w:sz="4" w:space="0" w:color="000000"/>
+              <w:right w:val="single" w:sz="4" w:space="0" w:color="000000"/>
+            </w:tcBorders>
+          </w:tcPr>
+          <w:p>
+            <w:pPr>
+              <w:pStyle w:val="SemEspaamento"/>
+              <w:rPr>
+                <w:rFonts w:ascii="Arial" w:hAnsi="Arial" w:cs="Arial"/>
+                <w:sz w:val="24"/>
+                <w:szCs w:val="24"/>
+              </w:rPr>
+            </w:pPr>
+            <w:r>
+              <w:rPr>
+                <w:rFonts w:ascii="Arial" w:hAnsi="Arial" w:cs="Arial"/>
+                <w:sz w:val="24"/>
+                <w:szCs w:val="24"/>
+              </w:rPr>
+              <w:t xml:space="preserve">16. </w:t>
+            </w:r>
+            <w:r>
+              <w:rPr>
+                <w:rFonts w:ascii="Arial" w:hAnsi="Arial" w:cs="Arial"/>
+                <w:sz w:val="24"/>
+                <w:szCs w:val="24"/>
+              </w:rPr>
+              <w:t>Avaliação retrospectiva</w:t>
+            </w:r>
+            <w:r>
+              <w:rPr>
+                <w:rFonts w:ascii="Arial" w:hAnsi="Arial" w:cs="Arial"/>
+                <w:sz w:val="24"/>
+                <w:szCs w:val="24"/>
+              </w:rPr>
+              <w:tab/>
+            </w:r>
+          </w:p>
+        </w:tc>
+        <w:tc>
+          <w:tcPr>
+            <w:tcW w:w="2372" w:type="dxa"/>
+            <w:tcBorders>
+              <w:top w:val="single" w:sz="4" w:space="0" w:color="000000"/>
+              <w:left w:val="single" w:sz="4" w:space="0" w:color="000000"/>
+              <w:bottom w:val="single" w:sz="4" w:space="0" w:color="000000"/>
+              <w:right w:val="single" w:sz="4" w:space="0" w:color="000000"/>
+            </w:tcBorders>
+          </w:tcPr>
+          <w:p>
+            <w:pPr>
+              <w:pStyle w:val="SemEspaamento"/>
+              <w:rPr>
+                <w:rFonts w:ascii="Arial" w:hAnsi="Arial" w:cs="Arial"/>
+                <w:sz w:val="24"/>
+                <w:szCs w:val="24"/>
+              </w:rPr>
+            </w:pPr>
+            <w:r>
+              <w:rPr>
+                <w:rFonts w:ascii="Arial" w:hAnsi="Arial" w:cs="Arial"/>
+                <w:sz w:val="24"/>
+                <w:szCs w:val="24"/>
+              </w:rPr>
+              <w:t>Retrospectiva do projeto</w:t>
+            </w:r>
+          </w:p>
+        </w:tc>
+      </w:tr>
+      <w:tr>
+        <w:tc>
+          <w:tcPr>
+            <w:tcW w:w="1531" w:type="dxa"/>
+            <w:tcBorders>
+              <w:top w:val="single" w:sz="4" w:space="0" w:color="000000"/>
+              <w:left w:val="single" w:sz="4" w:space="0" w:color="000000"/>
+              <w:bottom w:val="single" w:sz="4" w:space="0" w:color="000000"/>
+              <w:right w:val="single" w:sz="4" w:space="0" w:color="000000"/>
+            </w:tcBorders>
+          </w:tcPr>
+          <w:p>
+            <w:pPr>
+              <w:pStyle w:val="SemEspaamento"/>
+              <w:rPr>
+                <w:rFonts w:ascii="Arial" w:hAnsi="Arial" w:cs="Arial"/>
+                <w:sz w:val="24"/>
+                <w:szCs w:val="24"/>
+              </w:rPr>
+            </w:pPr>
+            <w:r>
+              <w:rPr>
+                <w:rFonts w:ascii="Arial" w:hAnsi="Arial" w:cs="Arial"/>
+                <w:sz w:val="24"/>
+                <w:szCs w:val="24"/>
+              </w:rPr>
               <w:t>01</w:t>
             </w:r>
             <w:r>
@@ -2556,7 +2627,7 @@
                 <w:sz w:val="24"/>
                 <w:szCs w:val="24"/>
               </w:rPr>
-              <w:t>7</w:t>
+              <w:t>8</w:t>
             </w:r>
             <w:r>
               <w:rPr>
@@ -2570,83 +2641,128 @@
         </w:tc>
         <w:tc>
           <w:tcPr>
-            <w:tcW w:w="3081" w:type="dxa"/>
-            <w:tcBorders>
-              <w:top w:val="single" w:sz="4" w:space="0" w:color="000000"/>
-              <w:left w:val="single" w:sz="4" w:space="0" w:color="000000"/>
-              <w:bottom w:val="single" w:sz="4" w:space="0" w:color="000000"/>
-              <w:right w:val="single" w:sz="4" w:space="0" w:color="000000"/>
-            </w:tcBorders>
-          </w:tcPr>
-          <w:p>
-            <w:pPr>
-              <w:pStyle w:val="SemEspaamento"/>
-              <w:rPr>
-                <w:rFonts w:ascii="Arial" w:hAnsi="Arial" w:cs="Arial"/>
-                <w:sz w:val="24"/>
-                <w:szCs w:val="24"/>
-              </w:rPr>
-            </w:pPr>
-            <w:r>
-              <w:rPr>
-                <w:rFonts w:ascii="Arial" w:hAnsi="Arial" w:cs="Arial"/>
-                <w:sz w:val="24"/>
-                <w:szCs w:val="24"/>
-              </w:rPr>
-              <w:t>1</w:t>
-            </w:r>
-            <w:r>
-              <w:rPr>
-                <w:rFonts w:ascii="Arial" w:hAnsi="Arial" w:cs="Arial"/>
-                <w:sz w:val="24"/>
-                <w:szCs w:val="24"/>
-              </w:rPr>
-              <w:t>5</w:t>
-            </w:r>
-            <w:r>
-              <w:rPr>
-                <w:rFonts w:ascii="Arial" w:hAnsi="Arial" w:cs="Arial"/>
-                <w:sz w:val="24"/>
-                <w:szCs w:val="24"/>
-              </w:rPr>
-              <w:t xml:space="preserve">. </w:t>
-            </w:r>
-            <w:r>
-              <w:rPr>
-                <w:rFonts w:ascii="Arial" w:hAnsi="Arial" w:cs="Arial"/>
-                <w:sz w:val="24"/>
-                <w:szCs w:val="24"/>
-              </w:rPr>
-              <w:t>Revisão de Formatação do Relatório Técnico</w:t>
-            </w:r>
-          </w:p>
-        </w:tc>
-        <w:tc>
-          <w:tcPr>
-            <w:tcW w:w="2551" w:type="dxa"/>
-            <w:tcBorders>
-              <w:top w:val="single" w:sz="4" w:space="0" w:color="000000"/>
-              <w:left w:val="single" w:sz="4" w:space="0" w:color="000000"/>
-              <w:bottom w:val="single" w:sz="4" w:space="0" w:color="000000"/>
-              <w:right w:val="single" w:sz="4" w:space="0" w:color="000000"/>
-            </w:tcBorders>
-          </w:tcPr>
-          <w:p>
-            <w:pPr>
-              <w:pStyle w:val="SemEspaamento"/>
-              <w:rPr>
-                <w:rFonts w:ascii="Arial" w:hAnsi="Arial" w:cs="Arial"/>
-                <w:sz w:val="24"/>
-                <w:szCs w:val="24"/>
-              </w:rPr>
-            </w:pPr>
-            <w:r>
-              <w:rPr>
-                <w:rFonts w:ascii="Arial" w:hAnsi="Arial" w:cs="Arial"/>
-                <w:sz w:val="24"/>
-                <w:szCs w:val="24"/>
-              </w:rPr>
-              <w:t>Relatório Técnico de acordo com as normas</w:t>
+            <w:tcW w:w="1559" w:type="dxa"/>
+            <w:tcBorders>
+              <w:top w:val="single" w:sz="4" w:space="0" w:color="000000"/>
+              <w:left w:val="single" w:sz="4" w:space="0" w:color="000000"/>
+              <w:bottom w:val="single" w:sz="4" w:space="0" w:color="000000"/>
+              <w:right w:val="single" w:sz="4" w:space="0" w:color="000000"/>
+            </w:tcBorders>
+          </w:tcPr>
+          <w:p>
+            <w:pPr>
+              <w:pStyle w:val="SemEspaamento"/>
+              <w:rPr>
+                <w:rFonts w:ascii="Arial" w:hAnsi="Arial" w:cs="Arial"/>
+                <w:sz w:val="24"/>
+                <w:szCs w:val="24"/>
+              </w:rPr>
+            </w:pPr>
+            <w:r>
+              <w:rPr>
+                <w:rFonts w:ascii="Arial" w:hAnsi="Arial" w:cs="Arial"/>
+                <w:sz w:val="24"/>
+                <w:szCs w:val="24"/>
+              </w:rPr>
+              <w:t>01</w:t>
+            </w:r>
+            <w:r>
+              <w:rPr>
+                <w:rFonts w:ascii="Arial" w:hAnsi="Arial" w:cs="Arial"/>
+                <w:sz w:val="24"/>
+                <w:szCs w:val="24"/>
+              </w:rPr>
+              <w:t>/0</w:t>
+            </w:r>
+            <w:r>
+              <w:rPr>
+                <w:rFonts w:ascii="Arial" w:hAnsi="Arial" w:cs="Arial"/>
+                <w:sz w:val="24"/>
+                <w:szCs w:val="24"/>
+              </w:rPr>
+              <w:t>8</w:t>
+            </w:r>
+            <w:r>
+              <w:rPr>
+                <w:rFonts w:ascii="Arial" w:hAnsi="Arial" w:cs="Arial"/>
+                <w:sz w:val="24"/>
+                <w:szCs w:val="24"/>
+              </w:rPr>
+              <w:t>/2023</w:t>
+            </w:r>
+          </w:p>
+        </w:tc>
+        <w:tc>
+          <w:tcPr>
+            <w:tcW w:w="3260" w:type="dxa"/>
+            <w:tcBorders>
+              <w:top w:val="single" w:sz="4" w:space="0" w:color="000000"/>
+              <w:left w:val="single" w:sz="4" w:space="0" w:color="000000"/>
+              <w:bottom w:val="single" w:sz="4" w:space="0" w:color="000000"/>
+              <w:right w:val="single" w:sz="4" w:space="0" w:color="000000"/>
+            </w:tcBorders>
+          </w:tcPr>
+          <w:p>
+            <w:pPr>
+              <w:pStyle w:val="SemEspaamento"/>
+              <w:rPr>
+                <w:rFonts w:ascii="Arial" w:hAnsi="Arial" w:cs="Arial"/>
+                <w:sz w:val="24"/>
+                <w:szCs w:val="24"/>
+              </w:rPr>
+            </w:pPr>
+            <w:r>
+              <w:rPr>
+                <w:rFonts w:ascii="Arial" w:hAnsi="Arial" w:cs="Arial"/>
+                <w:sz w:val="24"/>
+                <w:szCs w:val="24"/>
+              </w:rPr>
+              <w:t xml:space="preserve">17. </w:t>
+            </w:r>
+            <w:r>
+              <w:rPr>
+                <w:rFonts w:ascii="Arial" w:hAnsi="Arial" w:cs="Arial"/>
+                <w:sz w:val="24"/>
+                <w:szCs w:val="24"/>
+              </w:rPr>
+              <w:t>Entrega final</w:t>
+            </w:r>
+            <w:r>
+              <w:rPr>
+                <w:rFonts w:ascii="Arial" w:hAnsi="Arial" w:cs="Arial"/>
+                <w:sz w:val="24"/>
+                <w:szCs w:val="24"/>
+              </w:rPr>
+              <w:tab/>
+            </w:r>
+          </w:p>
+        </w:tc>
+        <w:tc>
+          <w:tcPr>
+            <w:tcW w:w="2372" w:type="dxa"/>
+            <w:tcBorders>
+              <w:top w:val="single" w:sz="4" w:space="0" w:color="000000"/>
+              <w:left w:val="single" w:sz="4" w:space="0" w:color="000000"/>
+              <w:bottom w:val="single" w:sz="4" w:space="0" w:color="000000"/>
+              <w:right w:val="single" w:sz="4" w:space="0" w:color="000000"/>
+            </w:tcBorders>
+          </w:tcPr>
+          <w:p>
+            <w:pPr>
+              <w:pStyle w:val="SemEspaamento"/>
+              <w:rPr>
+                <w:rFonts w:ascii="Arial" w:hAnsi="Arial" w:cs="Arial"/>
+                <w:sz w:val="24"/>
+                <w:szCs w:val="24"/>
+              </w:rPr>
+            </w:pPr>
+            <w:r>
+              <w:rPr>
+                <w:rFonts w:ascii="Arial" w:hAnsi="Arial" w:cs="Arial"/>
+                <w:sz w:val="24"/>
+                <w:szCs w:val="24"/>
+              </w:rPr>
+              <w:t>Projeto entregue</w:t>
             </w:r>
           </w:p>
         </w:tc>

</xml_diff>